<commit_message>
reorganized repo and ran through again
</commit_message>
<xml_diff>
--- a/docs/final_project_report.docx
+++ b/docs/final_project_report.docx
@@ -519,7 +519,6 @@
       <w:r>
         <w:t xml:space="preserve">patient data and repurposed code from our lab’s </w:t>
       </w:r>
-      <w:proofErr w:type="spellStart"/>
       <w:r>
         <w:rPr>
           <w:rStyle w:val="Emphasis"/>
@@ -527,17 +526,8 @@
         </w:rPr>
         <w:t>PODforTumors</w:t>
       </w:r>
-      <w:proofErr w:type="spellEnd"/>
-      <w:r>
-        <w:t xml:space="preserve"> </w:t>
-      </w:r>
-      <w:proofErr w:type="spellStart"/>
-      <w:r>
-        <w:t>Github</w:t>
-      </w:r>
-      <w:proofErr w:type="spellEnd"/>
-      <w:r>
-        <w:t xml:space="preserve"> repository. </w:t>
+      <w:r>
+        <w:t xml:space="preserve"> Github repository. </w:t>
       </w:r>
       <w:r>
         <w:t>Mechanics matrices were assembled, and von Mises stress was computed across all three approaches.</w:t>
@@ -550,15 +540,7 @@
         <w:t xml:space="preserve">step error plots. </w:t>
       </w:r>
       <w:r>
-        <w:t xml:space="preserve">Performance was profiled using MATLAB’s timing tools, with speedup factors reported for subsampling and ROM. To further optimize runtime, LU factorization was applied once and reused across solves, reducing redundant computation. </w:t>
-      </w:r>
-      <w:proofErr w:type="gramStart"/>
-      <w:r>
-        <w:t>MATLAB’s</w:t>
-      </w:r>
-      <w:proofErr w:type="gramEnd"/>
-      <w:r>
-        <w:t xml:space="preserve"> built</w:t>
+        <w:t>Performance was profiled using MATLAB’s timing tools, with speedup factors reported for subsampling and ROM. To further optimize runtime, LU factorization was applied once and reused across solves, reducing redundant computation. MATLAB’s built</w:t>
       </w:r>
       <w:r>
         <w:noBreakHyphen/>
@@ -656,7 +638,6 @@
       <w:r>
         <w:t>(</w:t>
       </w:r>
-      <w:proofErr w:type="spellStart"/>
       <w:r>
         <w:rPr>
           <w:i/>
@@ -664,7 +645,6 @@
         </w:rPr>
         <w:t>optimization_analysis.m</w:t>
       </w:r>
-      <w:proofErr w:type="spellEnd"/>
       <w:r>
         <w:t xml:space="preserve">) </w:t>
       </w:r>
@@ -841,13 +821,8 @@
       <w:r>
         <w:t xml:space="preserve">Employ </w:t>
       </w:r>
-      <w:proofErr w:type="gramStart"/>
-      <w:r>
-        <w:t>MATLAB’s</w:t>
-      </w:r>
-      <w:proofErr w:type="gramEnd"/>
-      <w:r>
-        <w:t xml:space="preserve"> built</w:t>
+      <w:r>
+        <w:t>MATLAB’s built</w:t>
       </w:r>
       <w:r>
         <w:noBreakHyphen/>
@@ -868,7 +843,6 @@
       <w:r>
         <w:t xml:space="preserve"> (e.g., </w:t>
       </w:r>
-      <w:proofErr w:type="spellStart"/>
       <w:r>
         <w:rPr>
           <w:rStyle w:val="HTMLCode"/>
@@ -878,7 +852,6 @@
         </w:rPr>
         <w:t>lu</w:t>
       </w:r>
-      <w:proofErr w:type="spellEnd"/>
       <w:r>
         <w:t xml:space="preserve">) and </w:t>
       </w:r>
@@ -1041,7 +1014,6 @@
         <w:spacing w:line="360" w:lineRule="auto"/>
         <w:jc w:val="both"/>
       </w:pPr>
-      <w:proofErr w:type="spellStart"/>
       <w:r>
         <w:rPr>
           <w:rStyle w:val="HTMLCode"/>
@@ -1051,7 +1023,6 @@
         </w:rPr>
         <w:t>image_data</w:t>
       </w:r>
-      <w:proofErr w:type="spellEnd"/>
       <w:r>
         <w:t xml:space="preserve"> fields: NTC1–3 (tumor maps at different time points), </w:t>
       </w:r>
@@ -1067,7 +1038,6 @@
       <w:r>
         <w:t xml:space="preserve">, and </w:t>
       </w:r>
-      <w:proofErr w:type="spellStart"/>
       <w:r>
         <w:rPr>
           <w:rStyle w:val="HTMLCode"/>
@@ -1077,7 +1047,6 @@
         </w:rPr>
         <w:t>BreastMask</w:t>
       </w:r>
-      <w:proofErr w:type="spellEnd"/>
       <w:r>
         <w:t>.</w:t>
       </w:r>
@@ -1092,7 +1061,6 @@
         <w:spacing w:line="360" w:lineRule="auto"/>
         <w:jc w:val="both"/>
       </w:pPr>
-      <w:proofErr w:type="spellStart"/>
       <w:r>
         <w:rPr>
           <w:rStyle w:val="HTMLCode"/>
@@ -1102,11 +1070,9 @@
         </w:rPr>
         <w:t>schedule_info</w:t>
       </w:r>
-      <w:proofErr w:type="spellEnd"/>
       <w:r>
         <w:t xml:space="preserve"> fields: imaging times and grid dimensions (</w:t>
       </w:r>
-      <w:proofErr w:type="spellStart"/>
       <w:r>
         <w:rPr>
           <w:rStyle w:val="HTMLCode"/>
@@ -1116,9 +1082,24 @@
         </w:rPr>
         <w:t>imagedims</w:t>
       </w:r>
-      <w:proofErr w:type="spellEnd"/>
       <w:r>
         <w:t>).</w:t>
+      </w:r>
+    </w:p>
+    <w:p>
+      <w:pPr>
+        <w:pStyle w:val="NormalWeb"/>
+        <w:spacing w:line="360" w:lineRule="auto"/>
+        <w:jc w:val="both"/>
+      </w:pPr>
+      <w:r>
+        <w:t>Optimization was not conducted on input loading (</w:t>
+      </w:r>
+      <w:r>
+        <w:t>0.016s</w:t>
+      </w:r>
+      <w:r>
+        <w:t>) as this was not a bottleneck in this framework.</w:t>
       </w:r>
     </w:p>
     <w:p>
@@ -1203,19 +1184,8 @@
           <w:sz w:val="24"/>
           <w:szCs w:val="24"/>
         </w:rPr>
-        <w:t>results/</w:t>
-      </w:r>
-      <w:proofErr w:type="spellStart"/>
-      <w:r>
-        <w:rPr>
-          <w:rStyle w:val="HTMLCode"/>
-          <w:rFonts w:eastAsiaTheme="majorEastAsia"/>
-          <w:sz w:val="24"/>
-          <w:szCs w:val="24"/>
-        </w:rPr>
-        <w:t>full_FOM_results.mat</w:t>
-      </w:r>
-      <w:proofErr w:type="spellEnd"/>
+        <w:t>results/full_FOM_results.mat</w:t>
+      </w:r>
       <w:r>
         <w:t xml:space="preserve">, which </w:t>
       </w:r>
@@ -1230,35 +1200,11 @@
       </w:r>
       <w:r>
         <w:noBreakHyphen/>
-        <w:t>order model (</w:t>
-      </w:r>
-      <w:proofErr w:type="spellStart"/>
-      <w:r>
-        <w:t>VM_full</w:t>
-      </w:r>
-      <w:proofErr w:type="spellEnd"/>
-      <w:r>
-        <w:t>), subsampled FOM (</w:t>
-      </w:r>
-      <w:proofErr w:type="spellStart"/>
-      <w:r>
-        <w:t>VM_sub</w:t>
-      </w:r>
-      <w:proofErr w:type="spellEnd"/>
-      <w:r>
-        <w:t>), and reduced</w:t>
+        <w:t>order model (VM_full), subsampled FOM (VM_sub), and reduced</w:t>
       </w:r>
       <w:r>
         <w:noBreakHyphen/>
-        <w:t>order model (</w:t>
-      </w:r>
-      <w:proofErr w:type="spellStart"/>
-      <w:r>
-        <w:t>sig_vm_ROM</w:t>
-      </w:r>
-      <w:proofErr w:type="spellEnd"/>
-      <w:r>
-        <w:t>).</w:t>
+        <w:t>order model (sig_vm_ROM).</w:t>
       </w:r>
     </w:p>
     <w:p>
@@ -1357,9 +1303,14 @@
           <w:sz w:val="24"/>
           <w:szCs w:val="24"/>
         </w:rPr>
-        <w:t>profiling/</w:t>
-      </w:r>
-      <w:proofErr w:type="spellStart"/>
+        <w:t>profiling/timings.mat</w:t>
+      </w:r>
+      <w:r>
+        <w:rPr>
+          <w:color w:val="000000" w:themeColor="text1"/>
+        </w:rPr>
+        <w:t xml:space="preserve"> stores timing measurements for FOM, subsampled FOM, and ROM </w:t>
+      </w:r>
       <w:r>
         <w:rPr>
           <w:rStyle w:val="HTMLCode"/>
@@ -1368,37 +1319,8 @@
           <w:sz w:val="24"/>
           <w:szCs w:val="24"/>
         </w:rPr>
-        <w:t>timings.mat</w:t>
-      </w:r>
-      <w:proofErr w:type="spellEnd"/>
-      <w:r>
-        <w:rPr>
-          <w:color w:val="000000" w:themeColor="text1"/>
-        </w:rPr>
-        <w:t xml:space="preserve"> stores timing measurements for FOM, subsampled FOM, and ROM </w:t>
-      </w:r>
-      <w:r>
-        <w:rPr>
-          <w:rStyle w:val="HTMLCode"/>
-          <w:rFonts w:eastAsiaTheme="majorEastAsia"/>
-          <w:color w:val="000000" w:themeColor="text1"/>
-          <w:sz w:val="24"/>
-          <w:szCs w:val="24"/>
-        </w:rPr>
-        <w:t>profiling/</w:t>
-      </w:r>
-      <w:proofErr w:type="spellStart"/>
-      <w:r>
-        <w:rPr>
-          <w:rStyle w:val="HTMLCode"/>
-          <w:rFonts w:eastAsiaTheme="majorEastAsia"/>
-          <w:color w:val="000000" w:themeColor="text1"/>
-          <w:sz w:val="24"/>
-          <w:szCs w:val="24"/>
-        </w:rPr>
-        <w:t>tradeoff_sweep.mat</w:t>
-      </w:r>
-      <w:proofErr w:type="spellEnd"/>
+        <w:t>profiling/tradeoff_sweep.mat</w:t>
+      </w:r>
       <w:r>
         <w:rPr>
           <w:color w:val="000000" w:themeColor="text1"/>
@@ -1461,6 +1383,7 @@
           <w:i/>
           <w:iCs/>
         </w:rPr>
+        <w:lastRenderedPageBreak/>
         <w:t>Run environment and reproducibility design</w:t>
       </w:r>
     </w:p>
@@ -1471,10 +1394,8 @@
         <w:jc w:val="both"/>
       </w:pPr>
       <w:r>
-        <w:lastRenderedPageBreak/>
         <w:t xml:space="preserve">Environment metadata (MATLAB version, operating system, CPU core count) is saved in </w:t>
       </w:r>
-      <w:proofErr w:type="spellStart"/>
       <w:r>
         <w:rPr>
           <w:rStyle w:val="HTMLCode"/>
@@ -1484,7 +1405,6 @@
         </w:rPr>
         <w:t>run_env.mat</w:t>
       </w:r>
-      <w:proofErr w:type="spellEnd"/>
       <w:r>
         <w:t xml:space="preserve">. Crash dumps are automatically saved to </w:t>
       </w:r>
@@ -1495,19 +1415,8 @@
           <w:sz w:val="24"/>
           <w:szCs w:val="24"/>
         </w:rPr>
-        <w:t>results/</w:t>
-      </w:r>
-      <w:proofErr w:type="spellStart"/>
-      <w:r>
-        <w:rPr>
-          <w:rStyle w:val="HTMLCode"/>
-          <w:rFonts w:eastAsiaTheme="majorEastAsia"/>
-          <w:sz w:val="24"/>
-          <w:szCs w:val="24"/>
-        </w:rPr>
-        <w:t>crash_dumps</w:t>
-      </w:r>
-      <w:proofErr w:type="spellEnd"/>
+        <w:t>results/crash_dumps</w:t>
+      </w:r>
       <w:r>
         <w:t xml:space="preserve"> on exceptions, preserving state for debugging. Logs and profiling outputs provide documentation of runtime behavior. Figures and </w:t>
       </w:r>
@@ -2110,7 +2019,6 @@
         <w:lastRenderedPageBreak/>
         <w:t xml:space="preserve">Previous work in our lab’s </w:t>
       </w:r>
-      <w:proofErr w:type="spellStart"/>
       <w:r>
         <w:rPr>
           <w:rStyle w:val="Emphasis"/>
@@ -2118,7 +2026,6 @@
         </w:rPr>
         <w:t>PODforTumors</w:t>
       </w:r>
-      <w:proofErr w:type="spellEnd"/>
       <w:r>
         <w:t xml:space="preserve"> GitHub repository has shown that </w:t>
       </w:r>
@@ -2327,7 +2234,6 @@
       <w:r>
         <w:t xml:space="preserve">For each stride, runtime was measured using MATLAB’s </w:t>
       </w:r>
-      <w:proofErr w:type="spellStart"/>
       <w:r>
         <w:rPr>
           <w:rStyle w:val="HTMLCode"/>
@@ -2337,7 +2243,6 @@
         </w:rPr>
         <w:t>timeit</w:t>
       </w:r>
-      <w:proofErr w:type="spellEnd"/>
       <w:r>
         <w:t xml:space="preserve"> </w:t>
       </w:r>
@@ -2516,23 +2421,7 @@
           <w:i/>
           <w:iCs/>
         </w:rPr>
-        <w:t xml:space="preserve">.5 Can we do even </w:t>
-      </w:r>
-      <w:proofErr w:type="gramStart"/>
-      <w:r>
-        <w:rPr>
-          <w:i/>
-          <w:iCs/>
-        </w:rPr>
-        <w:t>better?:</w:t>
-      </w:r>
-      <w:proofErr w:type="gramEnd"/>
-      <w:r>
-        <w:rPr>
-          <w:i/>
-          <w:iCs/>
-        </w:rPr>
-        <w:t xml:space="preserve"> LU optimization</w:t>
+        <w:t>.5 Can we do even better?: LU optimization</w:t>
       </w:r>
       <w:r>
         <w:rPr>
@@ -2719,25 +2608,21 @@
       <w:r>
         <w:t>Automated unit tests were executed to validate core functionality. Four tests passed (</w:t>
       </w:r>
-      <w:proofErr w:type="spellStart"/>
       <w:r>
         <w:rPr>
           <w:rFonts w:ascii="Courier New" w:hAnsi="Courier New" w:cs="Courier New"/>
         </w:rPr>
         <w:t>TestCore</w:t>
       </w:r>
-      <w:proofErr w:type="spellEnd"/>
       <w:r>
         <w:t xml:space="preserve">, </w:t>
       </w:r>
-      <w:proofErr w:type="spellStart"/>
       <w:r>
         <w:rPr>
           <w:rFonts w:ascii="Courier New" w:hAnsi="Courier New" w:cs="Courier New"/>
         </w:rPr>
         <w:t>TestSolverConsistency</w:t>
       </w:r>
-      <w:proofErr w:type="spellEnd"/>
       <w:r>
         <w:t xml:space="preserve">), with zero failures. Total runtime for the testing was 0.091 seconds, and results were saved in </w:t>
       </w:r>
@@ -2745,16 +2630,8 @@
         <w:rPr>
           <w:rFonts w:ascii="Courier New" w:hAnsi="Courier New" w:cs="Courier New"/>
         </w:rPr>
-        <w:t>tests/</w:t>
-      </w:r>
-      <w:proofErr w:type="spellStart"/>
-      <w:r>
-        <w:rPr>
-          <w:rFonts w:ascii="Courier New" w:hAnsi="Courier New" w:cs="Courier New"/>
-        </w:rPr>
-        <w:t>test_results.mat</w:t>
-      </w:r>
-      <w:proofErr w:type="spellEnd"/>
+        <w:t>tests/test_results.mat</w:t>
+      </w:r>
       <w:r>
         <w:t xml:space="preserve">. These tests confirmed that mechanics assembly, solver routines, and stress computations behaved consistently across different configurations. </w:t>
       </w:r>
@@ -2905,7 +2782,6 @@
       <w:r>
         <w:t xml:space="preserve">radient operators and stress mappings were verified to align with the grid dimensions specified in </w:t>
       </w:r>
-      <w:proofErr w:type="spellStart"/>
       <w:r>
         <w:rPr>
           <w:rStyle w:val="HTMLCode"/>
@@ -2915,7 +2791,6 @@
         </w:rPr>
         <w:t>schedule_info</w:t>
       </w:r>
-      <w:proofErr w:type="spellEnd"/>
       <w:r>
         <w:t>. This ensured that displacement and stress fields were consistently defined across all time steps.</w:t>
       </w:r>
@@ -2957,7 +2832,6 @@
       <w:r>
         <w:t>All automated test outcomes and sanity check logs were stored for reproducibility and later inspection. The four automated tests (</w:t>
       </w:r>
-      <w:proofErr w:type="spellStart"/>
       <w:r>
         <w:rPr>
           <w:rStyle w:val="HTMLCode"/>
@@ -2967,11 +2841,9 @@
         </w:rPr>
         <w:t>TestCore</w:t>
       </w:r>
-      <w:proofErr w:type="spellEnd"/>
       <w:r>
         <w:t xml:space="preserve">, </w:t>
       </w:r>
-      <w:proofErr w:type="spellStart"/>
       <w:r>
         <w:rPr>
           <w:rStyle w:val="HTMLCode"/>
@@ -2981,7 +2853,6 @@
         </w:rPr>
         <w:t>TestSolverConsistency</w:t>
       </w:r>
-      <w:proofErr w:type="spellEnd"/>
       <w:r>
         <w:t xml:space="preserve">) passed with zero failures, and results were saved in </w:t>
       </w:r>
@@ -2992,9 +2863,11 @@
           <w:sz w:val="24"/>
           <w:szCs w:val="24"/>
         </w:rPr>
-        <w:t>tests/</w:t>
-      </w:r>
-      <w:proofErr w:type="spellStart"/>
+        <w:t>tests/test_results.mat</w:t>
+      </w:r>
+      <w:r>
+        <w:t xml:space="preserve">. Runtime measurements and optimization logs were recorded in </w:t>
+      </w:r>
       <w:r>
         <w:rPr>
           <w:rStyle w:val="HTMLCode"/>
@@ -3002,11 +2875,10 @@
           <w:sz w:val="24"/>
           <w:szCs w:val="24"/>
         </w:rPr>
-        <w:t>test_results.mat</w:t>
-      </w:r>
-      <w:proofErr w:type="spellEnd"/>
-      <w:r>
-        <w:t xml:space="preserve">. Runtime measurements and optimization logs were recorded in </w:t>
+        <w:t>profiling/timings.mat</w:t>
+      </w:r>
+      <w:r>
+        <w:t xml:space="preserve"> and </w:t>
       </w:r>
       <w:r>
         <w:rPr>
@@ -3015,9 +2887,11 @@
           <w:sz w:val="24"/>
           <w:szCs w:val="24"/>
         </w:rPr>
-        <w:t>profiling/</w:t>
-      </w:r>
-      <w:proofErr w:type="spellStart"/>
+        <w:t>results/optimization_log.txt</w:t>
+      </w:r>
+      <w:r>
+        <w:t xml:space="preserve">. Subsampling tradeoff data (runtime vs. average von Mises error) was saved in </w:t>
+      </w:r>
       <w:r>
         <w:rPr>
           <w:rStyle w:val="HTMLCode"/>
@@ -3025,11 +2899,10 @@
           <w:sz w:val="24"/>
           <w:szCs w:val="24"/>
         </w:rPr>
-        <w:t>timings.mat</w:t>
-      </w:r>
-      <w:proofErr w:type="spellEnd"/>
-      <w:r>
-        <w:t xml:space="preserve"> and </w:t>
+        <w:t>profiling/tradeoff_sweep.mat</w:t>
+      </w:r>
+      <w:r>
+        <w:t xml:space="preserve">. On exceptions, crash dumps were automatically saved to </w:t>
       </w:r>
       <w:r>
         <w:rPr>
@@ -3038,10 +2911,10 @@
           <w:sz w:val="24"/>
           <w:szCs w:val="24"/>
         </w:rPr>
-        <w:t>results/optimization_log.txt</w:t>
-      </w:r>
-      <w:r>
-        <w:t xml:space="preserve">. Subsampling tradeoff data (runtime vs. average von Mises error) was saved in </w:t>
+        <w:t>results/crash_dumps</w:t>
+      </w:r>
+      <w:r>
+        <w:t xml:space="preserve">, and environment metadata (MATLAB version, OS, CPU) was preserved in </w:t>
       </w:r>
       <w:r>
         <w:rPr>
@@ -3050,56 +2923,8 @@
           <w:sz w:val="24"/>
           <w:szCs w:val="24"/>
         </w:rPr>
-        <w:t>profiling/</w:t>
-      </w:r>
-      <w:proofErr w:type="spellStart"/>
-      <w:r>
-        <w:rPr>
-          <w:rStyle w:val="HTMLCode"/>
-          <w:rFonts w:eastAsiaTheme="majorEastAsia"/>
-          <w:sz w:val="24"/>
-          <w:szCs w:val="24"/>
-        </w:rPr>
-        <w:t>tradeoff_sweep.mat</w:t>
-      </w:r>
-      <w:proofErr w:type="spellEnd"/>
-      <w:r>
-        <w:t xml:space="preserve">. On exceptions, crash dumps were automatically saved to </w:t>
-      </w:r>
-      <w:r>
-        <w:rPr>
-          <w:rStyle w:val="HTMLCode"/>
-          <w:rFonts w:eastAsiaTheme="majorEastAsia"/>
-          <w:sz w:val="24"/>
-          <w:szCs w:val="24"/>
-        </w:rPr>
-        <w:t>results/</w:t>
-      </w:r>
-      <w:proofErr w:type="spellStart"/>
-      <w:r>
-        <w:rPr>
-          <w:rStyle w:val="HTMLCode"/>
-          <w:rFonts w:eastAsiaTheme="majorEastAsia"/>
-          <w:sz w:val="24"/>
-          <w:szCs w:val="24"/>
-        </w:rPr>
-        <w:t>crash_dumps</w:t>
-      </w:r>
-      <w:proofErr w:type="spellEnd"/>
-      <w:r>
-        <w:t xml:space="preserve">, and environment metadata (MATLAB version, OS, CPU) was preserved in </w:t>
-      </w:r>
-      <w:proofErr w:type="spellStart"/>
-      <w:r>
-        <w:rPr>
-          <w:rStyle w:val="HTMLCode"/>
-          <w:rFonts w:eastAsiaTheme="majorEastAsia"/>
-          <w:sz w:val="24"/>
-          <w:szCs w:val="24"/>
-        </w:rPr>
         <w:t>run_env.mat</w:t>
       </w:r>
-      <w:proofErr w:type="spellEnd"/>
       <w:r>
         <w:t>. By saving all test results and profiling data, the workflow ensured that readers could reproduce the analysis, verify correctness, and trace any anomalies without rerunning the full pipeline.</w:t>
       </w:r>
@@ -3716,6 +3541,9 @@
         <w:pStyle w:val="NormalWeb"/>
         <w:spacing w:line="360" w:lineRule="auto"/>
         <w:jc w:val="both"/>
+        <w:rPr>
+          <w:rFonts w:hAnsi="Symbol"/>
+        </w:rPr>
       </w:pPr>
       <w:r>
         <w:t xml:space="preserve">To verify the </w:t>
@@ -3801,19 +3629,92 @@
         <w:t xml:space="preserve"> </w:t>
       </w:r>
       <w:r>
-        <w:t xml:space="preserve">This confirmed that caching LU factorizations did not </w:t>
-      </w:r>
-      <w:r>
-        <w:t xml:space="preserve">signicantly </w:t>
-      </w:r>
-      <w:r>
-        <w:t xml:space="preserve">alter numerical results, while reducing redundant </w:t>
-      </w:r>
-      <w:r>
-        <w:t xml:space="preserve">and costly </w:t>
-      </w:r>
-      <w:r>
-        <w:t>computation.</w:t>
+        <w:t xml:space="preserve">Relative norm errors across displacement and stress components were all below </w:t>
+      </w:r>
+      <m:oMath>
+        <m:sSup>
+          <m:sSupPr>
+            <m:ctrlPr>
+              <w:rPr>
+                <w:rFonts w:ascii="Cambria Math" w:hAnsi="Cambria Math"/>
+              </w:rPr>
+            </m:ctrlPr>
+          </m:sSupPr>
+          <m:e>
+            <m:r>
+              <w:rPr>
+                <w:rFonts w:ascii="Cambria Math" w:hAnsi="Cambria Math"/>
+              </w:rPr>
+              <m:t>10</m:t>
+            </m:r>
+          </m:e>
+          <m:sup>
+            <m:r>
+              <w:rPr>
+                <w:rFonts w:ascii="Cambria Math" w:hAnsi="Cambria Math"/>
+              </w:rPr>
+              <m:t>-13</m:t>
+            </m:r>
+          </m:sup>
+        </m:sSup>
+      </m:oMath>
+      <w:r>
+        <w:t xml:space="preserve">, and the maximum absolute difference across stress fields was </w:t>
+      </w:r>
+      <m:oMath>
+        <m:r>
+          <w:rPr>
+            <w:rFonts w:ascii="Cambria Math" w:hAnsi="Cambria Math"/>
+          </w:rPr>
+          <m:t>6.2×</m:t>
+        </m:r>
+        <m:sSup>
+          <m:sSupPr>
+            <m:ctrlPr>
+              <w:rPr>
+                <w:rFonts w:ascii="Cambria Math" w:hAnsi="Cambria Math"/>
+              </w:rPr>
+            </m:ctrlPr>
+          </m:sSupPr>
+          <m:e>
+            <m:r>
+              <w:rPr>
+                <w:rFonts w:ascii="Cambria Math" w:hAnsi="Cambria Math"/>
+              </w:rPr>
+              <m:t>10</m:t>
+            </m:r>
+          </m:e>
+          <m:sup>
+            <m:r>
+              <w:rPr>
+                <w:rFonts w:ascii="Cambria Math" w:hAnsi="Cambria Math"/>
+              </w:rPr>
+              <m:t>-15</m:t>
+            </m:r>
+          </m:sup>
+        </m:sSup>
+      </m:oMath>
+      <w:r>
+        <w:t>. Runtime decreased from 0.000061 s (original) to 0.000059 s (LU</w:t>
+      </w:r>
+      <w:r>
+        <w:noBreakHyphen/>
+        <w:t>once), yielding a local speedup of 1.04×.</w:t>
+      </w:r>
+      <w:r>
+        <w:rPr>
+          <w:rFonts w:hAnsi="Symbol"/>
+        </w:rPr>
+        <w:t xml:space="preserve"> </w:t>
+      </w:r>
+      <w:r>
+        <w:t>These results confirm that LU</w:t>
+      </w:r>
+      <w:r>
+        <w:t>-once</w:t>
+      </w:r>
+      <w:r>
+        <w:t xml:space="preserve"> factorizations preserves numerical fidelity while reducing redundant computation with negligible memory overhead.</w:t>
       </w:r>
     </w:p>
     <w:p>
@@ -3841,6 +3742,7 @@
         <w:jc w:val="both"/>
       </w:pPr>
       <w:r>
+        <w:lastRenderedPageBreak/>
         <w:t>To consolidate performance and accuracy results, Table 1 summarizes runtimes, speedup factors, and average relative errors for the default subsampling stride (S = 4) and the reduced‑order model (ROM), compared against the full‑order baseline (FOM).</w:t>
       </w:r>
     </w:p>
@@ -3851,7 +3753,6 @@
         <w:jc w:val="both"/>
       </w:pPr>
       <w:r>
-        <w:lastRenderedPageBreak/>
         <w:t xml:space="preserve">Subsampling at stride = 4 achieved </w:t>
       </w:r>
       <w:r>
@@ -3896,11 +3797,11 @@
         <w:tblLook w:val="04A0" w:firstRow="1" w:lastRow="0" w:firstColumn="1" w:lastColumn="0" w:noHBand="0" w:noVBand="1"/>
       </w:tblPr>
       <w:tblGrid>
-        <w:gridCol w:w="1697"/>
-        <w:gridCol w:w="1379"/>
+        <w:gridCol w:w="2113"/>
+        <w:gridCol w:w="1353"/>
         <w:gridCol w:w="1126"/>
-        <w:gridCol w:w="3171"/>
-        <w:gridCol w:w="1987"/>
+        <w:gridCol w:w="2909"/>
+        <w:gridCol w:w="1859"/>
       </w:tblGrid>
       <w:tr>
         <w:trPr>
@@ -4193,37 +4094,8 @@
               <w:cnfStyle w:val="000000000000" w:firstRow="0" w:lastRow="0" w:firstColumn="0" w:lastColumn="0" w:oddVBand="0" w:evenVBand="0" w:oddHBand="0" w:evenHBand="0" w:firstRowFirstColumn="0" w:firstRowLastColumn="0" w:lastRowFirstColumn="0" w:lastRowLastColumn="0"/>
             </w:pPr>
             <w:r>
-              <w:t xml:space="preserve">~4.2–4.3% across </w:t>
+              <w:t>~4.2–4.3% across Ux, Uy, Sxx, Syy, Sxy</w:t>
             </w:r>
-            <w:proofErr w:type="spellStart"/>
-            <w:r>
-              <w:t>Ux</w:t>
-            </w:r>
-            <w:proofErr w:type="spellEnd"/>
-            <w:r>
-              <w:t xml:space="preserve">, Uy, </w:t>
-            </w:r>
-            <w:proofErr w:type="spellStart"/>
-            <w:r>
-              <w:t>Sxx</w:t>
-            </w:r>
-            <w:proofErr w:type="spellEnd"/>
-            <w:r>
-              <w:t xml:space="preserve">, </w:t>
-            </w:r>
-            <w:proofErr w:type="spellStart"/>
-            <w:r>
-              <w:t>Syy</w:t>
-            </w:r>
-            <w:proofErr w:type="spellEnd"/>
-            <w:r>
-              <w:t xml:space="preserve">, </w:t>
-            </w:r>
-            <w:proofErr w:type="spellStart"/>
-            <w:r>
-              <w:t>Sxy</w:t>
-            </w:r>
-            <w:proofErr w:type="spellEnd"/>
           </w:p>
         </w:tc>
         <w:tc>
@@ -4252,6 +4124,141 @@
             <w:tcW w:w="0" w:type="auto"/>
             <w:tcBorders>
               <w:top w:val="single" w:sz="4" w:space="0" w:color="000000"/>
+              <w:bottom w:val="single" w:sz="4" w:space="0" w:color="000000"/>
+            </w:tcBorders>
+          </w:tcPr>
+          <w:p>
+            <w:pPr>
+              <w:jc w:val="center"/>
+              <w:rPr>
+                <w:caps/>
+              </w:rPr>
+            </w:pPr>
+            <w:r>
+              <w:t xml:space="preserve">SFOM </w:t>
+            </w:r>
+          </w:p>
+          <w:p>
+            <w:pPr>
+              <w:jc w:val="center"/>
+            </w:pPr>
+            <w:r>
+              <w:t>(stride = 4</w:t>
+            </w:r>
+            <w:r>
+              <w:t xml:space="preserve"> + LU-once</w:t>
+            </w:r>
+            <w:r>
+              <w:t>)</w:t>
+            </w:r>
+          </w:p>
+        </w:tc>
+        <w:tc>
+          <w:tcPr>
+            <w:tcW w:w="0" w:type="auto"/>
+          </w:tcPr>
+          <w:p>
+            <w:pPr>
+              <w:jc w:val="center"/>
+              <w:cnfStyle w:val="000000100000" w:firstRow="0" w:lastRow="0" w:firstColumn="0" w:lastColumn="0" w:oddVBand="0" w:evenVBand="0" w:oddHBand="1" w:evenHBand="0" w:firstRowFirstColumn="0" w:firstRowLastColumn="0" w:lastRowFirstColumn="0" w:lastRowLastColumn="0"/>
+            </w:pPr>
+          </w:p>
+          <w:p>
+            <w:pPr>
+              <w:jc w:val="center"/>
+              <w:cnfStyle w:val="000000100000" w:firstRow="0" w:lastRow="0" w:firstColumn="0" w:lastColumn="0" w:oddVBand="0" w:evenVBand="0" w:oddHBand="1" w:evenHBand="0" w:firstRowFirstColumn="0" w:firstRowLastColumn="0" w:lastRowFirstColumn="0" w:lastRowLastColumn="0"/>
+            </w:pPr>
+            <w:r>
+              <w:t>0.000059</w:t>
+            </w:r>
+          </w:p>
+          <w:p>
+            <w:pPr>
+              <w:jc w:val="center"/>
+              <w:cnfStyle w:val="000000100000" w:firstRow="0" w:lastRow="0" w:firstColumn="0" w:lastColumn="0" w:oddVBand="0" w:evenVBand="0" w:oddHBand="1" w:evenHBand="0" w:firstRowFirstColumn="0" w:firstRowLastColumn="0" w:lastRowFirstColumn="0" w:lastRowLastColumn="0"/>
+            </w:pPr>
+          </w:p>
+        </w:tc>
+        <w:tc>
+          <w:tcPr>
+            <w:tcW w:w="0" w:type="auto"/>
+          </w:tcPr>
+          <w:p>
+            <w:pPr>
+              <w:jc w:val="center"/>
+              <w:cnfStyle w:val="000000100000" w:firstRow="0" w:lastRow="0" w:firstColumn="0" w:lastColumn="0" w:oddVBand="0" w:evenVBand="0" w:oddHBand="1" w:evenHBand="0" w:firstRowFirstColumn="0" w:firstRowLastColumn="0" w:lastRowFirstColumn="0" w:lastRowLastColumn="0"/>
+            </w:pPr>
+          </w:p>
+          <w:p>
+            <w:pPr>
+              <w:jc w:val="center"/>
+              <w:cnfStyle w:val="000000100000" w:firstRow="0" w:lastRow="0" w:firstColumn="0" w:lastColumn="0" w:oddVBand="0" w:evenVBand="0" w:oddHBand="1" w:evenHBand="0" w:firstRowFirstColumn="0" w:firstRowLastColumn="0" w:lastRowFirstColumn="0" w:lastRowLastColumn="0"/>
+            </w:pPr>
+            <w:r>
+              <w:t>3279.9×</w:t>
+            </w:r>
+          </w:p>
+          <w:p>
+            <w:pPr>
+              <w:jc w:val="center"/>
+              <w:cnfStyle w:val="000000100000" w:firstRow="0" w:lastRow="0" w:firstColumn="0" w:lastColumn="0" w:oddVBand="0" w:evenVBand="0" w:oddHBand="1" w:evenHBand="0" w:firstRowFirstColumn="0" w:firstRowLastColumn="0" w:lastRowFirstColumn="0" w:lastRowLastColumn="0"/>
+            </w:pPr>
+          </w:p>
+        </w:tc>
+        <w:tc>
+          <w:tcPr>
+            <w:tcW w:w="0" w:type="auto"/>
+          </w:tcPr>
+          <w:p>
+            <w:pPr>
+              <w:jc w:val="center"/>
+              <w:cnfStyle w:val="000000100000" w:firstRow="0" w:lastRow="0" w:firstColumn="0" w:lastColumn="0" w:oddVBand="0" w:evenVBand="0" w:oddHBand="1" w:evenHBand="0" w:firstRowFirstColumn="0" w:firstRowLastColumn="0" w:lastRowFirstColumn="0" w:lastRowLastColumn="0"/>
+            </w:pPr>
+          </w:p>
+          <w:p>
+            <w:pPr>
+              <w:jc w:val="center"/>
+              <w:cnfStyle w:val="000000100000" w:firstRow="0" w:lastRow="0" w:firstColumn="0" w:lastColumn="0" w:oddVBand="0" w:evenVBand="0" w:oddHBand="1" w:evenHBand="0" w:firstRowFirstColumn="0" w:firstRowLastColumn="0" w:lastRowFirstColumn="0" w:lastRowLastColumn="0"/>
+            </w:pPr>
+            <w:r>
+              <w:t>–</w:t>
+            </w:r>
+          </w:p>
+        </w:tc>
+        <w:tc>
+          <w:tcPr>
+            <w:tcW w:w="0" w:type="auto"/>
+          </w:tcPr>
+          <w:p>
+            <w:pPr>
+              <w:jc w:val="center"/>
+              <w:cnfStyle w:val="000000100000" w:firstRow="0" w:lastRow="0" w:firstColumn="0" w:lastColumn="0" w:oddVBand="0" w:evenVBand="0" w:oddHBand="1" w:evenHBand="0" w:firstRowFirstColumn="0" w:firstRowLastColumn="0" w:lastRowFirstColumn="0" w:lastRowLastColumn="0"/>
+            </w:pPr>
+          </w:p>
+          <w:p>
+            <w:pPr>
+              <w:jc w:val="center"/>
+              <w:cnfStyle w:val="000000100000" w:firstRow="0" w:lastRow="0" w:firstColumn="0" w:lastColumn="0" w:oddVBand="0" w:evenVBand="0" w:oddHBand="1" w:evenHBand="0" w:firstRowFirstColumn="0" w:firstRowLastColumn="0" w:lastRowFirstColumn="0" w:lastRowLastColumn="0"/>
+            </w:pPr>
+            <w:r>
+              <w:t>4.45%</w:t>
+            </w:r>
+          </w:p>
+          <w:p>
+            <w:pPr>
+              <w:jc w:val="center"/>
+              <w:cnfStyle w:val="000000100000" w:firstRow="0" w:lastRow="0" w:firstColumn="0" w:lastColumn="0" w:oddVBand="0" w:evenVBand="0" w:oddHBand="1" w:evenHBand="0" w:firstRowFirstColumn="0" w:firstRowLastColumn="0" w:lastRowFirstColumn="0" w:lastRowLastColumn="0"/>
+            </w:pPr>
+          </w:p>
+        </w:tc>
+      </w:tr>
+      <w:tr>
+        <w:tc>
+          <w:tcPr>
+            <w:cnfStyle w:val="001000000000" w:firstRow="0" w:lastRow="0" w:firstColumn="1" w:lastColumn="0" w:oddVBand="0" w:evenVBand="0" w:oddHBand="0" w:evenHBand="0" w:firstRowFirstColumn="0" w:firstRowLastColumn="0" w:lastRowFirstColumn="0" w:lastRowLastColumn="0"/>
+            <w:tcW w:w="0" w:type="auto"/>
+            <w:tcBorders>
+              <w:top w:val="single" w:sz="4" w:space="0" w:color="000000"/>
             </w:tcBorders>
             <w:hideMark/>
           </w:tcPr>
@@ -4272,7 +4279,7 @@
           <w:p>
             <w:pPr>
               <w:jc w:val="center"/>
-              <w:cnfStyle w:val="000000100000" w:firstRow="0" w:lastRow="0" w:firstColumn="0" w:lastColumn="0" w:oddVBand="0" w:evenVBand="0" w:oddHBand="1" w:evenHBand="0" w:firstRowFirstColumn="0" w:firstRowLastColumn="0" w:lastRowFirstColumn="0" w:lastRowLastColumn="0"/>
+              <w:cnfStyle w:val="000000000000" w:firstRow="0" w:lastRow="0" w:firstColumn="0" w:lastColumn="0" w:oddVBand="0" w:evenVBand="0" w:oddHBand="0" w:evenHBand="0" w:firstRowFirstColumn="0" w:firstRowLastColumn="0" w:lastRowFirstColumn="0" w:lastRowLastColumn="0"/>
             </w:pPr>
             <w:r>
               <w:t>0.000320</w:t>
@@ -4287,7 +4294,7 @@
           <w:p>
             <w:pPr>
               <w:jc w:val="center"/>
-              <w:cnfStyle w:val="000000100000" w:firstRow="0" w:lastRow="0" w:firstColumn="0" w:lastColumn="0" w:oddVBand="0" w:evenVBand="0" w:oddHBand="1" w:evenHBand="0" w:firstRowFirstColumn="0" w:firstRowLastColumn="0" w:lastRowFirstColumn="0" w:lastRowLastColumn="0"/>
+              <w:cnfStyle w:val="000000000000" w:firstRow="0" w:lastRow="0" w:firstColumn="0" w:lastColumn="0" w:oddVBand="0" w:evenVBand="0" w:oddHBand="0" w:evenHBand="0" w:firstRowFirstColumn="0" w:firstRowLastColumn="0" w:lastRowFirstColumn="0" w:lastRowLastColumn="0"/>
             </w:pPr>
             <w:r>
               <w:t>605.1×</w:t>
@@ -4302,7 +4309,7 @@
           <w:p>
             <w:pPr>
               <w:jc w:val="center"/>
-              <w:cnfStyle w:val="000000100000" w:firstRow="0" w:lastRow="0" w:firstColumn="0" w:lastColumn="0" w:oddVBand="0" w:evenVBand="0" w:oddHBand="1" w:evenHBand="0" w:firstRowFirstColumn="0" w:firstRowLastColumn="0" w:lastRowFirstColumn="0" w:lastRowLastColumn="0"/>
+              <w:cnfStyle w:val="000000000000" w:firstRow="0" w:lastRow="0" w:firstColumn="0" w:lastColumn="0" w:oddVBand="0" w:evenVBand="0" w:oddHBand="0" w:evenHBand="0" w:firstRowFirstColumn="0" w:firstRowLastColumn="0" w:lastRowFirstColumn="0" w:lastRowLastColumn="0"/>
             </w:pPr>
             <w:r>
               <w:t>–</w:t>
@@ -4317,7 +4324,7 @@
           <w:p>
             <w:pPr>
               <w:jc w:val="center"/>
-              <w:cnfStyle w:val="000000100000" w:firstRow="0" w:lastRow="0" w:firstColumn="0" w:lastColumn="0" w:oddVBand="0" w:evenVBand="0" w:oddHBand="1" w:evenHBand="0" w:firstRowFirstColumn="0" w:firstRowLastColumn="0" w:lastRowFirstColumn="0" w:lastRowLastColumn="0"/>
+              <w:cnfStyle w:val="000000000000" w:firstRow="0" w:lastRow="0" w:firstColumn="0" w:lastColumn="0" w:oddVBand="0" w:evenVBand="0" w:oddHBand="0" w:evenHBand="0" w:firstRowFirstColumn="0" w:firstRowLastColumn="0" w:lastRowFirstColumn="0" w:lastRowLastColumn="0"/>
             </w:pPr>
             <w:r>
               <w:t>1.29%</w:t>
@@ -4416,7 +4423,11 @@
       </w:r>
       <w:r>
         <w:noBreakHyphen/>
-        <w:t>constrained environments. ROM is preferable when accuracy must be tightly controlled, as it provides consistent fidelity with strong performance gains.</w:t>
+        <w:t xml:space="preserve">constrained environments. ROM is preferable </w:t>
+      </w:r>
+      <w:r>
+        <w:lastRenderedPageBreak/>
+        <w:t>when accuracy must be tightly controlled, as it provides consistent fidelity with strong performance gains.</w:t>
       </w:r>
     </w:p>
     <w:p>
@@ -8411,7 +8422,7 @@
   <w:style w:type="paragraph" w:default="1" w:styleId="Normal">
     <w:name w:val="Normal"/>
     <w:qFormat/>
-    <w:rsid w:val="00EA7B2D"/>
+    <w:rsid w:val="00CB28A9"/>
     <w:pPr>
       <w:spacing w:after="0" w:line="240" w:lineRule="auto"/>
     </w:pPr>
@@ -8620,7 +8631,6 @@
   <w:style w:type="character" w:default="1" w:styleId="DefaultParagraphFont">
     <w:name w:val="Default Paragraph Font"/>
     <w:uiPriority w:val="1"/>
-    <w:semiHidden/>
     <w:unhideWhenUsed/>
   </w:style>
   <w:style w:type="table" w:default="1" w:styleId="TableNormal">

</xml_diff>

<commit_message>
made more edits to pptx and report
</commit_message>
<xml_diff>
--- a/docs/final_project_report.docx
+++ b/docs/final_project_report.docx
@@ -519,6 +519,7 @@
       <w:r>
         <w:t xml:space="preserve">patient data and repurposed code from our lab’s </w:t>
       </w:r>
+      <w:proofErr w:type="spellStart"/>
       <w:r>
         <w:rPr>
           <w:rStyle w:val="Emphasis"/>
@@ -526,8 +527,17 @@
         </w:rPr>
         <w:t>PODforTumors</w:t>
       </w:r>
-      <w:r>
-        <w:t xml:space="preserve"> Github repository. </w:t>
+      <w:proofErr w:type="spellEnd"/>
+      <w:r>
+        <w:t xml:space="preserve"> </w:t>
+      </w:r>
+      <w:proofErr w:type="spellStart"/>
+      <w:r>
+        <w:t>Github</w:t>
+      </w:r>
+      <w:proofErr w:type="spellEnd"/>
+      <w:r>
+        <w:t xml:space="preserve"> repository. </w:t>
       </w:r>
       <w:r>
         <w:t>Mechanics matrices were assembled, and von Mises stress was computed across all three approaches.</w:t>
@@ -540,7 +550,15 @@
         <w:t xml:space="preserve">step error plots. </w:t>
       </w:r>
       <w:r>
-        <w:t>Performance was profiled using MATLAB’s timing tools, with speedup factors reported for subsampling and ROM. To further optimize runtime, LU factorization was applied once and reused across solves, reducing redundant computation. MATLAB’s built</w:t>
+        <w:t xml:space="preserve">Performance was profiled using MATLAB’s timing tools, with speedup factors reported for subsampling and ROM. To further optimize runtime, LU factorization was applied once and reused across solves, reducing redundant computation. </w:t>
+      </w:r>
+      <w:proofErr w:type="gramStart"/>
+      <w:r>
+        <w:t>MATLAB’s</w:t>
+      </w:r>
+      <w:proofErr w:type="gramEnd"/>
+      <w:r>
+        <w:t xml:space="preserve"> built</w:t>
       </w:r>
       <w:r>
         <w:noBreakHyphen/>
@@ -638,6 +656,7 @@
       <w:r>
         <w:t>(</w:t>
       </w:r>
+      <w:proofErr w:type="spellStart"/>
       <w:r>
         <w:rPr>
           <w:i/>
@@ -645,6 +664,7 @@
         </w:rPr>
         <w:t>optimization_analysis.m</w:t>
       </w:r>
+      <w:proofErr w:type="spellEnd"/>
       <w:r>
         <w:t xml:space="preserve">) </w:t>
       </w:r>
@@ -821,8 +841,13 @@
       <w:r>
         <w:t xml:space="preserve">Employ </w:t>
       </w:r>
-      <w:r>
-        <w:t>MATLAB’s built</w:t>
+      <w:proofErr w:type="gramStart"/>
+      <w:r>
+        <w:t>MATLAB’s</w:t>
+      </w:r>
+      <w:proofErr w:type="gramEnd"/>
+      <w:r>
+        <w:t xml:space="preserve"> built</w:t>
       </w:r>
       <w:r>
         <w:noBreakHyphen/>
@@ -843,6 +868,7 @@
       <w:r>
         <w:t xml:space="preserve"> (e.g., </w:t>
       </w:r>
+      <w:proofErr w:type="spellStart"/>
       <w:r>
         <w:rPr>
           <w:rStyle w:val="HTMLCode"/>
@@ -852,6 +878,7 @@
         </w:rPr>
         <w:t>lu</w:t>
       </w:r>
+      <w:proofErr w:type="spellEnd"/>
       <w:r>
         <w:t xml:space="preserve">) and </w:t>
       </w:r>
@@ -1014,6 +1041,7 @@
         <w:spacing w:line="360" w:lineRule="auto"/>
         <w:jc w:val="both"/>
       </w:pPr>
+      <w:proofErr w:type="spellStart"/>
       <w:r>
         <w:rPr>
           <w:rStyle w:val="HTMLCode"/>
@@ -1023,6 +1051,7 @@
         </w:rPr>
         <w:t>image_data</w:t>
       </w:r>
+      <w:proofErr w:type="spellEnd"/>
       <w:r>
         <w:t xml:space="preserve"> fields: NTC1–3 (tumor maps at different time points), </w:t>
       </w:r>
@@ -1038,6 +1067,7 @@
       <w:r>
         <w:t xml:space="preserve">, and </w:t>
       </w:r>
+      <w:proofErr w:type="spellStart"/>
       <w:r>
         <w:rPr>
           <w:rStyle w:val="HTMLCode"/>
@@ -1047,6 +1077,7 @@
         </w:rPr>
         <w:t>BreastMask</w:t>
       </w:r>
+      <w:proofErr w:type="spellEnd"/>
       <w:r>
         <w:t>.</w:t>
       </w:r>
@@ -1061,6 +1092,7 @@
         <w:spacing w:line="360" w:lineRule="auto"/>
         <w:jc w:val="both"/>
       </w:pPr>
+      <w:proofErr w:type="spellStart"/>
       <w:r>
         <w:rPr>
           <w:rStyle w:val="HTMLCode"/>
@@ -1070,9 +1102,11 @@
         </w:rPr>
         <w:t>schedule_info</w:t>
       </w:r>
+      <w:proofErr w:type="spellEnd"/>
       <w:r>
         <w:t xml:space="preserve"> fields: imaging times and grid dimensions (</w:t>
       </w:r>
+      <w:proofErr w:type="spellStart"/>
       <w:r>
         <w:rPr>
           <w:rStyle w:val="HTMLCode"/>
@@ -1082,6 +1116,7 @@
         </w:rPr>
         <w:t>imagedims</w:t>
       </w:r>
+      <w:proofErr w:type="spellEnd"/>
       <w:r>
         <w:t>).</w:t>
       </w:r>
@@ -1184,8 +1219,19 @@
           <w:sz w:val="24"/>
           <w:szCs w:val="24"/>
         </w:rPr>
-        <w:t>results/full_FOM_results.mat</w:t>
-      </w:r>
+        <w:t>results/</w:t>
+      </w:r>
+      <w:proofErr w:type="spellStart"/>
+      <w:r>
+        <w:rPr>
+          <w:rStyle w:val="HTMLCode"/>
+          <w:rFonts w:eastAsiaTheme="majorEastAsia"/>
+          <w:sz w:val="24"/>
+          <w:szCs w:val="24"/>
+        </w:rPr>
+        <w:t>full_FOM_results.mat</w:t>
+      </w:r>
+      <w:proofErr w:type="spellEnd"/>
       <w:r>
         <w:t xml:space="preserve">, which </w:t>
       </w:r>
@@ -1200,11 +1246,35 @@
       </w:r>
       <w:r>
         <w:noBreakHyphen/>
-        <w:t>order model (VM_full), subsampled FOM (VM_sub), and reduced</w:t>
+        <w:t>order model (</w:t>
+      </w:r>
+      <w:proofErr w:type="spellStart"/>
+      <w:r>
+        <w:t>VM_full</w:t>
+      </w:r>
+      <w:proofErr w:type="spellEnd"/>
+      <w:r>
+        <w:t>), subsampled FOM (</w:t>
+      </w:r>
+      <w:proofErr w:type="spellStart"/>
+      <w:r>
+        <w:t>VM_sub</w:t>
+      </w:r>
+      <w:proofErr w:type="spellEnd"/>
+      <w:r>
+        <w:t>), and reduced</w:t>
       </w:r>
       <w:r>
         <w:noBreakHyphen/>
-        <w:t>order model (sig_vm_ROM).</w:t>
+        <w:t>order model (</w:t>
+      </w:r>
+      <w:proofErr w:type="spellStart"/>
+      <w:r>
+        <w:t>sig_vm_ROM</w:t>
+      </w:r>
+      <w:proofErr w:type="spellEnd"/>
+      <w:r>
+        <w:t>).</w:t>
       </w:r>
     </w:p>
     <w:p>
@@ -1303,14 +1373,9 @@
           <w:sz w:val="24"/>
           <w:szCs w:val="24"/>
         </w:rPr>
-        <w:t>profiling/timings.mat</w:t>
-      </w:r>
-      <w:r>
-        <w:rPr>
-          <w:color w:val="000000" w:themeColor="text1"/>
-        </w:rPr>
-        <w:t xml:space="preserve"> stores timing measurements for FOM, subsampled FOM, and ROM </w:t>
-      </w:r>
+        <w:t>profiling/</w:t>
+      </w:r>
+      <w:proofErr w:type="spellStart"/>
       <w:r>
         <w:rPr>
           <w:rStyle w:val="HTMLCode"/>
@@ -1319,8 +1384,37 @@
           <w:sz w:val="24"/>
           <w:szCs w:val="24"/>
         </w:rPr>
-        <w:t>profiling/tradeoff_sweep.mat</w:t>
-      </w:r>
+        <w:t>timings.mat</w:t>
+      </w:r>
+      <w:proofErr w:type="spellEnd"/>
+      <w:r>
+        <w:rPr>
+          <w:color w:val="000000" w:themeColor="text1"/>
+        </w:rPr>
+        <w:t xml:space="preserve"> stores timing measurements for FOM, subsampled FOM, and ROM </w:t>
+      </w:r>
+      <w:r>
+        <w:rPr>
+          <w:rStyle w:val="HTMLCode"/>
+          <w:rFonts w:eastAsiaTheme="majorEastAsia"/>
+          <w:color w:val="000000" w:themeColor="text1"/>
+          <w:sz w:val="24"/>
+          <w:szCs w:val="24"/>
+        </w:rPr>
+        <w:t>profiling/</w:t>
+      </w:r>
+      <w:proofErr w:type="spellStart"/>
+      <w:r>
+        <w:rPr>
+          <w:rStyle w:val="HTMLCode"/>
+          <w:rFonts w:eastAsiaTheme="majorEastAsia"/>
+          <w:color w:val="000000" w:themeColor="text1"/>
+          <w:sz w:val="24"/>
+          <w:szCs w:val="24"/>
+        </w:rPr>
+        <w:t>tradeoff_sweep.mat</w:t>
+      </w:r>
+      <w:proofErr w:type="spellEnd"/>
       <w:r>
         <w:rPr>
           <w:color w:val="000000" w:themeColor="text1"/>
@@ -1396,6 +1490,7 @@
       <w:r>
         <w:t xml:space="preserve">Environment metadata (MATLAB version, operating system, CPU core count) is saved in </w:t>
       </w:r>
+      <w:proofErr w:type="spellStart"/>
       <w:r>
         <w:rPr>
           <w:rStyle w:val="HTMLCode"/>
@@ -1405,6 +1500,7 @@
         </w:rPr>
         <w:t>run_env.mat</w:t>
       </w:r>
+      <w:proofErr w:type="spellEnd"/>
       <w:r>
         <w:t xml:space="preserve">. Crash dumps are automatically saved to </w:t>
       </w:r>
@@ -1415,8 +1511,19 @@
           <w:sz w:val="24"/>
           <w:szCs w:val="24"/>
         </w:rPr>
-        <w:t>results/crash_dumps</w:t>
-      </w:r>
+        <w:t>results/</w:t>
+      </w:r>
+      <w:proofErr w:type="spellStart"/>
+      <w:r>
+        <w:rPr>
+          <w:rStyle w:val="HTMLCode"/>
+          <w:rFonts w:eastAsiaTheme="majorEastAsia"/>
+          <w:sz w:val="24"/>
+          <w:szCs w:val="24"/>
+        </w:rPr>
+        <w:t>crash_dumps</w:t>
+      </w:r>
+      <w:proofErr w:type="spellEnd"/>
       <w:r>
         <w:t xml:space="preserve"> on exceptions, preserving state for debugging. Logs and profiling outputs provide documentation of runtime behavior. Figures and </w:t>
       </w:r>
@@ -2019,6 +2126,7 @@
         <w:lastRenderedPageBreak/>
         <w:t xml:space="preserve">Previous work in our lab’s </w:t>
       </w:r>
+      <w:proofErr w:type="spellStart"/>
       <w:r>
         <w:rPr>
           <w:rStyle w:val="Emphasis"/>
@@ -2026,6 +2134,7 @@
         </w:rPr>
         <w:t>PODforTumors</w:t>
       </w:r>
+      <w:proofErr w:type="spellEnd"/>
       <w:r>
         <w:t xml:space="preserve"> GitHub repository has shown that </w:t>
       </w:r>
@@ -2234,6 +2343,7 @@
       <w:r>
         <w:t xml:space="preserve">For each stride, runtime was measured using MATLAB’s </w:t>
       </w:r>
+      <w:proofErr w:type="spellStart"/>
       <w:r>
         <w:rPr>
           <w:rStyle w:val="HTMLCode"/>
@@ -2243,6 +2353,7 @@
         </w:rPr>
         <w:t>timeit</w:t>
       </w:r>
+      <w:proofErr w:type="spellEnd"/>
       <w:r>
         <w:t xml:space="preserve"> </w:t>
       </w:r>
@@ -2421,7 +2532,23 @@
           <w:i/>
           <w:iCs/>
         </w:rPr>
-        <w:t>.5 Can we do even better?: LU optimization</w:t>
+        <w:t xml:space="preserve">.5 Can we do even </w:t>
+      </w:r>
+      <w:proofErr w:type="gramStart"/>
+      <w:r>
+        <w:rPr>
+          <w:i/>
+          <w:iCs/>
+        </w:rPr>
+        <w:t>better?:</w:t>
+      </w:r>
+      <w:proofErr w:type="gramEnd"/>
+      <w:r>
+        <w:rPr>
+          <w:i/>
+          <w:iCs/>
+        </w:rPr>
+        <w:t xml:space="preserve"> LU optimization</w:t>
       </w:r>
       <w:r>
         <w:rPr>
@@ -2608,21 +2735,25 @@
       <w:r>
         <w:t>Automated unit tests were executed to validate core functionality. Four tests passed (</w:t>
       </w:r>
+      <w:proofErr w:type="spellStart"/>
       <w:r>
         <w:rPr>
           <w:rFonts w:ascii="Courier New" w:hAnsi="Courier New" w:cs="Courier New"/>
         </w:rPr>
         <w:t>TestCore</w:t>
       </w:r>
+      <w:proofErr w:type="spellEnd"/>
       <w:r>
         <w:t xml:space="preserve">, </w:t>
       </w:r>
+      <w:proofErr w:type="spellStart"/>
       <w:r>
         <w:rPr>
           <w:rFonts w:ascii="Courier New" w:hAnsi="Courier New" w:cs="Courier New"/>
         </w:rPr>
         <w:t>TestSolverConsistency</w:t>
       </w:r>
+      <w:proofErr w:type="spellEnd"/>
       <w:r>
         <w:t xml:space="preserve">), with zero failures. Total runtime for the testing was 0.091 seconds, and results were saved in </w:t>
       </w:r>
@@ -2630,8 +2761,16 @@
         <w:rPr>
           <w:rFonts w:ascii="Courier New" w:hAnsi="Courier New" w:cs="Courier New"/>
         </w:rPr>
-        <w:t>tests/test_results.mat</w:t>
-      </w:r>
+        <w:t>tests/</w:t>
+      </w:r>
+      <w:proofErr w:type="spellStart"/>
+      <w:r>
+        <w:rPr>
+          <w:rFonts w:ascii="Courier New" w:hAnsi="Courier New" w:cs="Courier New"/>
+        </w:rPr>
+        <w:t>test_results.mat</w:t>
+      </w:r>
+      <w:proofErr w:type="spellEnd"/>
       <w:r>
         <w:t xml:space="preserve">. These tests confirmed that mechanics assembly, solver routines, and stress computations behaved consistently across different configurations. </w:t>
       </w:r>
@@ -2673,6 +2812,9 @@
           <m:t>M</m:t>
         </m:r>
       </m:oMath>
+      <w:r>
+        <w:t xml:space="preserve"> </w:t>
+      </w:r>
       <w:r>
         <w:t xml:space="preserve">must be </w:t>
       </w:r>
@@ -2782,6 +2924,7 @@
       <w:r>
         <w:t xml:space="preserve">radient operators and stress mappings were verified to align with the grid dimensions specified in </w:t>
       </w:r>
+      <w:proofErr w:type="spellStart"/>
       <w:r>
         <w:rPr>
           <w:rStyle w:val="HTMLCode"/>
@@ -2791,6 +2934,7 @@
         </w:rPr>
         <w:t>schedule_info</w:t>
       </w:r>
+      <w:proofErr w:type="spellEnd"/>
       <w:r>
         <w:t>. This ensured that displacement and stress fields were consistently defined across all time steps.</w:t>
       </w:r>
@@ -2832,6 +2976,7 @@
       <w:r>
         <w:t>All automated test outcomes and sanity check logs were stored for reproducibility and later inspection. The four automated tests (</w:t>
       </w:r>
+      <w:proofErr w:type="spellStart"/>
       <w:r>
         <w:rPr>
           <w:rStyle w:val="HTMLCode"/>
@@ -2841,9 +2986,11 @@
         </w:rPr>
         <w:t>TestCore</w:t>
       </w:r>
+      <w:proofErr w:type="spellEnd"/>
       <w:r>
         <w:t xml:space="preserve">, </w:t>
       </w:r>
+      <w:proofErr w:type="spellStart"/>
       <w:r>
         <w:rPr>
           <w:rStyle w:val="HTMLCode"/>
@@ -2853,6 +3000,7 @@
         </w:rPr>
         <w:t>TestSolverConsistency</w:t>
       </w:r>
+      <w:proofErr w:type="spellEnd"/>
       <w:r>
         <w:t xml:space="preserve">) passed with zero failures, and results were saved in </w:t>
       </w:r>
@@ -2863,11 +3011,9 @@
           <w:sz w:val="24"/>
           <w:szCs w:val="24"/>
         </w:rPr>
-        <w:t>tests/test_results.mat</w:t>
-      </w:r>
-      <w:r>
-        <w:t xml:space="preserve">. Runtime measurements and optimization logs were recorded in </w:t>
-      </w:r>
+        <w:t>tests/</w:t>
+      </w:r>
+      <w:proofErr w:type="spellStart"/>
       <w:r>
         <w:rPr>
           <w:rStyle w:val="HTMLCode"/>
@@ -2875,10 +3021,11 @@
           <w:sz w:val="24"/>
           <w:szCs w:val="24"/>
         </w:rPr>
-        <w:t>profiling/timings.mat</w:t>
-      </w:r>
-      <w:r>
-        <w:t xml:space="preserve"> and </w:t>
+        <w:t>test_results.mat</w:t>
+      </w:r>
+      <w:proofErr w:type="spellEnd"/>
+      <w:r>
+        <w:t xml:space="preserve">. Runtime measurements and optimization logs were recorded in </w:t>
       </w:r>
       <w:r>
         <w:rPr>
@@ -2887,11 +3034,9 @@
           <w:sz w:val="24"/>
           <w:szCs w:val="24"/>
         </w:rPr>
-        <w:t>results/optimization_log.txt</w:t>
-      </w:r>
-      <w:r>
-        <w:t xml:space="preserve">. Subsampling tradeoff data (runtime vs. average von Mises error) was saved in </w:t>
-      </w:r>
+        <w:t>profiling/</w:t>
+      </w:r>
+      <w:proofErr w:type="spellStart"/>
       <w:r>
         <w:rPr>
           <w:rStyle w:val="HTMLCode"/>
@@ -2899,10 +3044,11 @@
           <w:sz w:val="24"/>
           <w:szCs w:val="24"/>
         </w:rPr>
-        <w:t>profiling/tradeoff_sweep.mat</w:t>
-      </w:r>
-      <w:r>
-        <w:t xml:space="preserve">. On exceptions, crash dumps were automatically saved to </w:t>
+        <w:t>timings.mat</w:t>
+      </w:r>
+      <w:proofErr w:type="spellEnd"/>
+      <w:r>
+        <w:t xml:space="preserve"> and </w:t>
       </w:r>
       <w:r>
         <w:rPr>
@@ -2911,10 +3057,10 @@
           <w:sz w:val="24"/>
           <w:szCs w:val="24"/>
         </w:rPr>
-        <w:t>results/crash_dumps</w:t>
-      </w:r>
-      <w:r>
-        <w:t xml:space="preserve">, and environment metadata (MATLAB version, OS, CPU) was preserved in </w:t>
+        <w:t>results/optimization_log.txt</w:t>
+      </w:r>
+      <w:r>
+        <w:t xml:space="preserve">. Subsampling tradeoff data (runtime vs. average von Mises error) was saved in </w:t>
       </w:r>
       <w:r>
         <w:rPr>
@@ -2923,8 +3069,56 @@
           <w:sz w:val="24"/>
           <w:szCs w:val="24"/>
         </w:rPr>
+        <w:t>profiling/</w:t>
+      </w:r>
+      <w:proofErr w:type="spellStart"/>
+      <w:r>
+        <w:rPr>
+          <w:rStyle w:val="HTMLCode"/>
+          <w:rFonts w:eastAsiaTheme="majorEastAsia"/>
+          <w:sz w:val="24"/>
+          <w:szCs w:val="24"/>
+        </w:rPr>
+        <w:t>tradeoff_sweep.mat</w:t>
+      </w:r>
+      <w:proofErr w:type="spellEnd"/>
+      <w:r>
+        <w:t xml:space="preserve">. On exceptions, crash dumps were automatically saved to </w:t>
+      </w:r>
+      <w:r>
+        <w:rPr>
+          <w:rStyle w:val="HTMLCode"/>
+          <w:rFonts w:eastAsiaTheme="majorEastAsia"/>
+          <w:sz w:val="24"/>
+          <w:szCs w:val="24"/>
+        </w:rPr>
+        <w:t>results/</w:t>
+      </w:r>
+      <w:proofErr w:type="spellStart"/>
+      <w:r>
+        <w:rPr>
+          <w:rStyle w:val="HTMLCode"/>
+          <w:rFonts w:eastAsiaTheme="majorEastAsia"/>
+          <w:sz w:val="24"/>
+          <w:szCs w:val="24"/>
+        </w:rPr>
+        <w:t>crash_dumps</w:t>
+      </w:r>
+      <w:proofErr w:type="spellEnd"/>
+      <w:r>
+        <w:t xml:space="preserve">, and environment metadata (MATLAB version, OS, CPU) was preserved in </w:t>
+      </w:r>
+      <w:proofErr w:type="spellStart"/>
+      <w:r>
+        <w:rPr>
+          <w:rStyle w:val="HTMLCode"/>
+          <w:rFonts w:eastAsiaTheme="majorEastAsia"/>
+          <w:sz w:val="24"/>
+          <w:szCs w:val="24"/>
+        </w:rPr>
         <w:t>run_env.mat</w:t>
       </w:r>
+      <w:proofErr w:type="spellEnd"/>
       <w:r>
         <w:t>. By saving all test results and profiling data, the workflow ensured that readers could reproduce the analysis, verify correctness, and trace any anomalies without rerunning the full pipeline.</w:t>
       </w:r>
@@ -3714,7 +3908,7 @@
         <w:t>-once</w:t>
       </w:r>
       <w:r>
-        <w:t xml:space="preserve"> factorizations preserves numerical fidelity while reducing redundant computation with negligible memory overhead.</w:t>
+        <w:t xml:space="preserve"> factorizations preserve numerical fidelity while reducing redundant computation with negligible memory overhead.</w:t>
       </w:r>
     </w:p>
     <w:p>
@@ -3745,13 +3939,1100 @@
         <w:lastRenderedPageBreak/>
         <w:t>To consolidate performance and accuracy results, Table 1 summarizes runtimes, speedup factors, and average relative errors for the default subsampling stride (S = 4) and the reduced‑order model (ROM), compared against the full‑order baseline (FOM).</w:t>
       </w:r>
+      <w:r>
+        <w:t xml:space="preserve"> </w:t>
+      </w:r>
+      <w:r>
+        <w:t xml:space="preserve">The von Mises error was computed as follows: </w:t>
+      </w:r>
     </w:p>
+    <w:tbl>
+      <w:tblPr>
+        <w:tblStyle w:val="TableGrid"/>
+        <w:tblW w:w="0" w:type="auto"/>
+        <w:tblBorders>
+          <w:top w:val="none" w:sz="0" w:space="0" w:color="auto"/>
+          <w:left w:val="none" w:sz="0" w:space="0" w:color="auto"/>
+          <w:bottom w:val="none" w:sz="0" w:space="0" w:color="auto"/>
+          <w:right w:val="none" w:sz="0" w:space="0" w:color="auto"/>
+          <w:insideH w:val="none" w:sz="0" w:space="0" w:color="auto"/>
+          <w:insideV w:val="none" w:sz="0" w:space="0" w:color="auto"/>
+        </w:tblBorders>
+        <w:tblLook w:val="04A0" w:firstRow="1" w:lastRow="0" w:firstColumn="1" w:lastColumn="0" w:noHBand="0" w:noVBand="1"/>
+      </w:tblPr>
+      <w:tblGrid>
+        <w:gridCol w:w="8635"/>
+        <w:gridCol w:w="715"/>
+      </w:tblGrid>
+      <w:tr>
+        <w:tc>
+          <w:tcPr>
+            <w:tcW w:w="8635" w:type="dxa"/>
+          </w:tcPr>
+          <w:p>
+            <w:pPr>
+              <w:rPr>
+                <w:rFonts w:ascii="Cambria Math" w:hAnsi="+mn-cs" w:cstheme="minorBidi"/>
+                <w:color w:val="010406" w:themeColor="text2" w:themeShade="1A"/>
+                <w:kern w:val="24"/>
+              </w:rPr>
+            </w:pPr>
+            <m:oMathPara>
+              <m:oMath>
+                <m:sSub>
+                  <m:sSubPr>
+                    <m:ctrlPr>
+                      <w:rPr>
+                        <w:rFonts w:ascii="Cambria Math" w:eastAsiaTheme="minorEastAsia" w:hAnsi="Cambria Math" w:cstheme="minorBidi"/>
+                        <w:i/>
+                        <w:iCs/>
+                        <w:color w:val="010406" w:themeColor="text2" w:themeShade="1A"/>
+                        <w:kern w:val="24"/>
+                      </w:rPr>
+                    </m:ctrlPr>
+                  </m:sSubPr>
+                  <m:e>
+                    <m:r>
+                      <w:rPr>
+                        <w:rFonts w:ascii="Cambria Math" w:hAnsi="Cambria Math" w:cstheme="minorBidi"/>
+                        <w:color w:val="010406" w:themeColor="text2" w:themeShade="1A"/>
+                        <w:kern w:val="24"/>
+                      </w:rPr>
+                      <m:t>Error</m:t>
+                    </m:r>
+                  </m:e>
+                  <m:sub>
+                    <m:r>
+                      <w:rPr>
+                        <w:rFonts w:ascii="Cambria Math" w:hAnsi="Cambria Math" w:cstheme="minorBidi"/>
+                        <w:color w:val="010406" w:themeColor="text2" w:themeShade="1A"/>
+                        <w:kern w:val="24"/>
+                      </w:rPr>
+                      <m:t>i</m:t>
+                    </m:r>
+                  </m:sub>
+                </m:sSub>
+                <m:r>
+                  <w:rPr>
+                    <w:rFonts w:ascii="Cambria Math" w:hAnsi="Cambria Math" w:cstheme="minorBidi"/>
+                    <w:color w:val="010406" w:themeColor="text2" w:themeShade="1A"/>
+                    <w:kern w:val="24"/>
+                  </w:rPr>
+                  <m:t>=</m:t>
+                </m:r>
+                <m:f>
+                  <m:fPr>
+                    <m:ctrlPr>
+                      <w:rPr>
+                        <w:rFonts w:ascii="Cambria Math" w:eastAsiaTheme="minorEastAsia" w:hAnsi="Cambria Math" w:cstheme="minorBidi"/>
+                        <w:i/>
+                        <w:iCs/>
+                        <w:color w:val="010406" w:themeColor="text2" w:themeShade="1A"/>
+                        <w:kern w:val="24"/>
+                      </w:rPr>
+                    </m:ctrlPr>
+                  </m:fPr>
+                  <m:num>
+                    <m:d>
+                      <m:dPr>
+                        <m:begChr m:val="‖"/>
+                        <m:endChr m:val="‖"/>
+                        <m:ctrlPr>
+                          <w:rPr>
+                            <w:rFonts w:ascii="Cambria Math" w:eastAsiaTheme="minorEastAsia" w:hAnsi="Cambria Math" w:cstheme="minorBidi"/>
+                            <w:i/>
+                            <w:iCs/>
+                            <w:color w:val="010406" w:themeColor="text2" w:themeShade="1A"/>
+                            <w:kern w:val="24"/>
+                          </w:rPr>
+                        </m:ctrlPr>
+                      </m:dPr>
+                      <m:e>
+                        <m:sSubSup>
+                          <m:sSubSupPr>
+                            <m:ctrlPr>
+                              <w:rPr>
+                                <w:rFonts w:ascii="Cambria Math" w:eastAsiaTheme="minorEastAsia" w:hAnsi="Cambria Math" w:cstheme="minorBidi"/>
+                                <w:i/>
+                                <w:iCs/>
+                                <w:color w:val="010406" w:themeColor="text2" w:themeShade="1A"/>
+                                <w:kern w:val="24"/>
+                              </w:rPr>
+                            </m:ctrlPr>
+                          </m:sSubSupPr>
+                          <m:e>
+                            <m:r>
+                              <w:rPr>
+                                <w:rFonts w:ascii="Cambria Math" w:eastAsia="Cambria Math" w:hAnsi="Cambria Math" w:cstheme="minorBidi"/>
+                                <w:color w:val="010406" w:themeColor="text2" w:themeShade="1A"/>
+                                <w:kern w:val="24"/>
+                              </w:rPr>
+                              <m:t>σ</m:t>
+                            </m:r>
+                          </m:e>
+                          <m:sub>
+                            <m:r>
+                              <w:rPr>
+                                <w:rFonts w:ascii="Cambria Math" w:hAnsi="Cambria Math" w:cstheme="minorBidi"/>
+                                <w:color w:val="010406" w:themeColor="text2" w:themeShade="1A"/>
+                                <w:kern w:val="24"/>
+                              </w:rPr>
+                              <m:t>vm</m:t>
+                            </m:r>
+                          </m:sub>
+                          <m:sup>
+                            <m:r>
+                              <w:rPr>
+                                <w:rFonts w:ascii="Cambria Math" w:hAnsi="Cambria Math" w:cstheme="minorBidi"/>
+                                <w:color w:val="010406" w:themeColor="text2" w:themeShade="1A"/>
+                                <w:kern w:val="24"/>
+                              </w:rPr>
+                              <m:t>full</m:t>
+                            </m:r>
+                          </m:sup>
+                        </m:sSubSup>
+                        <m:r>
+                          <w:rPr>
+                            <w:rFonts w:ascii="Cambria Math" w:hAnsi="Cambria Math" w:cstheme="minorBidi"/>
+                            <w:color w:val="010406" w:themeColor="text2" w:themeShade="1A"/>
+                            <w:kern w:val="24"/>
+                          </w:rPr>
+                          <m:t>(i)-</m:t>
+                        </m:r>
+                        <m:sSubSup>
+                          <m:sSubSupPr>
+                            <m:ctrlPr>
+                              <w:rPr>
+                                <w:rFonts w:ascii="Cambria Math" w:eastAsiaTheme="minorEastAsia" w:hAnsi="Cambria Math" w:cstheme="minorBidi"/>
+                                <w:i/>
+                                <w:iCs/>
+                                <w:color w:val="010406" w:themeColor="text2" w:themeShade="1A"/>
+                                <w:kern w:val="24"/>
+                              </w:rPr>
+                            </m:ctrlPr>
+                          </m:sSubSupPr>
+                          <m:e>
+                            <m:r>
+                              <w:rPr>
+                                <w:rFonts w:ascii="Cambria Math" w:eastAsia="Cambria Math" w:hAnsi="Cambria Math" w:cstheme="minorBidi"/>
+                                <w:color w:val="010406" w:themeColor="text2" w:themeShade="1A"/>
+                                <w:kern w:val="24"/>
+                              </w:rPr>
+                              <m:t>σ</m:t>
+                            </m:r>
+                          </m:e>
+                          <m:sub>
+                            <m:r>
+                              <w:rPr>
+                                <w:rFonts w:ascii="Cambria Math" w:hAnsi="Cambria Math" w:cstheme="minorBidi"/>
+                                <w:color w:val="010406" w:themeColor="text2" w:themeShade="1A"/>
+                                <w:kern w:val="24"/>
+                              </w:rPr>
+                              <m:t>vm</m:t>
+                            </m:r>
+                          </m:sub>
+                          <m:sup>
+                            <m:r>
+                              <w:rPr>
+                                <w:rFonts w:ascii="Cambria Math" w:hAnsi="Cambria Math" w:cstheme="minorBidi"/>
+                                <w:color w:val="010406" w:themeColor="text2" w:themeShade="1A"/>
+                                <w:kern w:val="24"/>
+                              </w:rPr>
+                              <m:t>sub</m:t>
+                            </m:r>
+                          </m:sup>
+                        </m:sSubSup>
+                        <m:r>
+                          <w:rPr>
+                            <w:rFonts w:ascii="Cambria Math" w:hAnsi="Cambria Math" w:cstheme="minorBidi"/>
+                            <w:color w:val="010406" w:themeColor="text2" w:themeShade="1A"/>
+                            <w:kern w:val="24"/>
+                          </w:rPr>
+                          <m:t>(i)</m:t>
+                        </m:r>
+                      </m:e>
+                    </m:d>
+                  </m:num>
+                  <m:den>
+                    <m:r>
+                      <m:rPr>
+                        <m:sty m:val="p"/>
+                      </m:rPr>
+                      <w:rPr>
+                        <w:rFonts w:ascii="Cambria Math" w:hAnsi="Cambria Math" w:cstheme="minorBidi"/>
+                        <w:color w:val="010406" w:themeColor="text2" w:themeShade="1A"/>
+                        <w:kern w:val="24"/>
+                      </w:rPr>
+                      <m:t>max</m:t>
+                    </m:r>
+                    <m:r>
+                      <w:rPr>
+                        <w:rFonts w:ascii="Cambria Math" w:hAnsi="Cambria Math" w:cstheme="minorBidi"/>
+                        <w:color w:val="010406" w:themeColor="text2" w:themeShade="1A"/>
+                        <w:kern w:val="24"/>
+                      </w:rPr>
+                      <m:t>⁡(</m:t>
+                    </m:r>
+                    <m:d>
+                      <m:dPr>
+                        <m:begChr m:val="‖"/>
+                        <m:endChr m:val="‖"/>
+                        <m:ctrlPr>
+                          <w:rPr>
+                            <w:rFonts w:ascii="Cambria Math" w:eastAsiaTheme="minorEastAsia" w:hAnsi="Cambria Math" w:cstheme="minorBidi"/>
+                            <w:i/>
+                            <w:iCs/>
+                            <w:color w:val="010406" w:themeColor="text2" w:themeShade="1A"/>
+                            <w:kern w:val="24"/>
+                          </w:rPr>
+                        </m:ctrlPr>
+                      </m:dPr>
+                      <m:e>
+                        <m:sSubSup>
+                          <m:sSubSupPr>
+                            <m:ctrlPr>
+                              <w:rPr>
+                                <w:rFonts w:ascii="Cambria Math" w:eastAsiaTheme="minorEastAsia" w:hAnsi="Cambria Math" w:cstheme="minorBidi"/>
+                                <w:i/>
+                                <w:iCs/>
+                                <w:color w:val="010406" w:themeColor="text2" w:themeShade="1A"/>
+                                <w:kern w:val="24"/>
+                              </w:rPr>
+                            </m:ctrlPr>
+                          </m:sSubSupPr>
+                          <m:e>
+                            <m:r>
+                              <w:rPr>
+                                <w:rFonts w:ascii="Cambria Math" w:eastAsia="Cambria Math" w:hAnsi="Cambria Math" w:cstheme="minorBidi"/>
+                                <w:color w:val="010406" w:themeColor="text2" w:themeShade="1A"/>
+                                <w:kern w:val="24"/>
+                              </w:rPr>
+                              <m:t>σ</m:t>
+                            </m:r>
+                          </m:e>
+                          <m:sub>
+                            <m:r>
+                              <w:rPr>
+                                <w:rFonts w:ascii="Cambria Math" w:hAnsi="Cambria Math" w:cstheme="minorBidi"/>
+                                <w:color w:val="010406" w:themeColor="text2" w:themeShade="1A"/>
+                                <w:kern w:val="24"/>
+                              </w:rPr>
+                              <m:t>vm</m:t>
+                            </m:r>
+                          </m:sub>
+                          <m:sup>
+                            <m:r>
+                              <w:rPr>
+                                <w:rFonts w:ascii="Cambria Math" w:hAnsi="Cambria Math" w:cstheme="minorBidi"/>
+                                <w:color w:val="010406" w:themeColor="text2" w:themeShade="1A"/>
+                                <w:kern w:val="24"/>
+                              </w:rPr>
+                              <m:t>full</m:t>
+                            </m:r>
+                          </m:sup>
+                        </m:sSubSup>
+                        <m:d>
+                          <m:dPr>
+                            <m:ctrlPr>
+                              <w:rPr>
+                                <w:rFonts w:ascii="Cambria Math" w:eastAsiaTheme="minorEastAsia" w:hAnsi="Cambria Math" w:cstheme="minorBidi"/>
+                                <w:i/>
+                                <w:iCs/>
+                                <w:color w:val="010406" w:themeColor="text2" w:themeShade="1A"/>
+                                <w:kern w:val="24"/>
+                              </w:rPr>
+                            </m:ctrlPr>
+                          </m:dPr>
+                          <m:e>
+                            <m:r>
+                              <w:rPr>
+                                <w:rFonts w:ascii="Cambria Math" w:hAnsi="Cambria Math" w:cstheme="minorBidi"/>
+                                <w:color w:val="010406" w:themeColor="text2" w:themeShade="1A"/>
+                                <w:kern w:val="24"/>
+                              </w:rPr>
+                              <m:t>i</m:t>
+                            </m:r>
+                          </m:e>
+                        </m:d>
+                      </m:e>
+                    </m:d>
+                    <m:r>
+                      <w:rPr>
+                        <w:rFonts w:ascii="Cambria Math" w:hAnsi="Cambria Math" w:cstheme="minorBidi"/>
+                        <w:color w:val="010406" w:themeColor="text2" w:themeShade="1A"/>
+                        <w:kern w:val="24"/>
+                      </w:rPr>
+                      <m:t>-</m:t>
+                    </m:r>
+                    <m:r>
+                      <w:rPr>
+                        <w:rFonts w:ascii="Cambria Math" w:eastAsia="Cambria Math" w:hAnsi="Cambria Math" w:cstheme="minorBidi"/>
+                        <w:color w:val="010406" w:themeColor="text2" w:themeShade="1A"/>
+                        <w:kern w:val="24"/>
+                      </w:rPr>
+                      <m:t>ε</m:t>
+                    </m:r>
+                    <m:r>
+                      <w:rPr>
+                        <w:rFonts w:ascii="Cambria Math" w:hAnsi="Cambria Math" w:cstheme="minorBidi"/>
+                        <w:color w:val="010406" w:themeColor="text2" w:themeShade="1A"/>
+                        <w:kern w:val="24"/>
+                      </w:rPr>
+                      <m:t>)</m:t>
+                    </m:r>
+                  </m:den>
+                </m:f>
+                <m:r>
+                  <w:rPr>
+                    <w:rFonts w:ascii="Cambria Math" w:eastAsiaTheme="minorEastAsia" w:hAnsi="Cambria Math" w:cstheme="minorBidi"/>
+                    <w:color w:val="010406" w:themeColor="text2" w:themeShade="1A"/>
+                    <w:kern w:val="24"/>
+                  </w:rPr>
+                  <m:t>,</m:t>
+                </m:r>
+              </m:oMath>
+            </m:oMathPara>
+          </w:p>
+        </w:tc>
+        <w:tc>
+          <w:tcPr>
+            <w:tcW w:w="715" w:type="dxa"/>
+          </w:tcPr>
+          <w:p>
+            <w:pPr>
+              <w:pStyle w:val="NormalWeb"/>
+              <w:spacing w:line="360" w:lineRule="auto"/>
+              <w:jc w:val="center"/>
+            </w:pPr>
+            <w:r>
+              <w:t>[1]</w:t>
+            </w:r>
+          </w:p>
+        </w:tc>
+      </w:tr>
+    </w:tbl>
     <w:p>
       <w:pPr>
         <w:pStyle w:val="NormalWeb"/>
         <w:spacing w:line="360" w:lineRule="auto"/>
         <w:jc w:val="both"/>
       </w:pPr>
+      <w:r>
+        <mc:AlternateContent>
+          <mc:Choice Requires="wps">
+            <w:drawing>
+              <wp:anchor distT="0" distB="0" distL="114300" distR="114300" simplePos="0" relativeHeight="251659264" behindDoc="0" locked="0" layoutInCell="1" allowOverlap="1" wp14:anchorId="709D6ECE" wp14:editId="41EB38A8">
+                <wp:simplePos x="0" y="0"/>
+                <wp:positionH relativeFrom="column">
+                  <wp:posOffset>2024561</wp:posOffset>
+                </wp:positionH>
+                <wp:positionV relativeFrom="paragraph">
+                  <wp:posOffset>124369</wp:posOffset>
+                </wp:positionV>
+                <wp:extent cx="2357889" cy="561692"/>
+                <wp:effectExtent l="0" t="0" r="0" b="0"/>
+                <wp:wrapNone/>
+                <wp:docPr id="7" name="TextBox 6">
+                  <a:extLst xmlns:a="http://schemas.openxmlformats.org/drawingml/2006/main">
+                    <a:ext uri="{FF2B5EF4-FFF2-40B4-BE49-F238E27FC236}">
+                      <a16:creationId xmlns:a16="http://schemas.microsoft.com/office/drawing/2014/main" id="{A5D8D122-45F1-CFDF-77CC-BCE2EB37E480}"/>
+                    </a:ext>
+                  </a:extLst>
+                </wp:docPr>
+                <wp:cNvGraphicFramePr/>
+                <a:graphic xmlns:a="http://schemas.openxmlformats.org/drawingml/2006/main">
+                  <a:graphicData uri="http://schemas.microsoft.com/office/word/2010/wordprocessingShape">
+                    <wps:wsp>
+                      <wps:cNvSpPr txBox="1"/>
+                      <wps:spPr>
+                        <a:xfrm>
+                          <a:off x="0" y="0"/>
+                          <a:ext cx="2357889" cy="561692"/>
+                        </a:xfrm>
+                        <a:prstGeom prst="rect">
+                          <a:avLst/>
+                        </a:prstGeom>
+                        <a:noFill/>
+                      </wps:spPr>
+                      <wps:txbx>
+                        <w:txbxContent>
+                          <w:p>
+                            <w:pPr>
+                              <w:rPr>
+                                <w:rFonts w:ascii="Cambria Math" w:hAnsi="+mn-cs" w:cstheme="minorBidi"/>
+                                <w:i/>
+                                <w:iCs/>
+                                <w:color w:val="010406" w:themeColor="text2" w:themeShade="1A"/>
+                                <w:kern w:val="24"/>
+                                <w:sz w:val="28"/>
+                                <w:szCs w:val="28"/>
+                              </w:rPr>
+                            </w:pPr>
+                          </w:p>
+                        </w:txbxContent>
+                      </wps:txbx>
+                      <wps:bodyPr wrap="none" lIns="0" tIns="0" rIns="0" bIns="0" rtlCol="0">
+                        <a:spAutoFit/>
+                      </wps:bodyPr>
+                    </wps:wsp>
+                  </a:graphicData>
+                </a:graphic>
+              </wp:anchor>
+            </w:drawing>
+          </mc:Choice>
+          <mc:Fallback>
+            <w:pict>
+              <v:shapetype w14:anchorId="709D6ECE" id="_x0000_t202" coordsize="21600,21600" o:spt="202" path="m,l,21600r21600,l21600,xe">
+                <v:stroke joinstyle="miter"/>
+                <v:path gradientshapeok="t" o:connecttype="rect"/>
+              </v:shapetype>
+              <v:shape id="TextBox 6" o:spid="_x0000_s1026" type="#_x0000_t202" style="position:absolute;left:0;text-align:left;margin-left:159.4pt;margin-top:9.8pt;width:185.65pt;height:44.25pt;z-index:251659264;visibility:visible;mso-wrap-style:none;mso-wrap-distance-left:9pt;mso-wrap-distance-top:0;mso-wrap-distance-right:9pt;mso-wrap-distance-bottom:0;mso-position-horizontal:absolute;mso-position-horizontal-relative:text;mso-position-vertical:absolute;mso-position-vertical-relative:text;v-text-anchor:top" o:gfxdata="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" filled="f" stroked="f">
+                <v:textbox style="mso-fit-shape-to-text:t" inset="0,0,0,0">
+                  <w:txbxContent>
+                    <w:p>
+                      <w:pPr>
+                        <w:rPr>
+                          <w:rFonts w:ascii="Cambria Math" w:hAnsi="+mn-cs" w:cstheme="minorBidi"/>
+                          <w:i/>
+                          <w:iCs/>
+                          <w:color w:val="010406" w:themeColor="text2" w:themeShade="1A"/>
+                          <w:kern w:val="24"/>
+                          <w:sz w:val="28"/>
+                          <w:szCs w:val="28"/>
+                        </w:rPr>
+                      </w:pPr>
+                    </w:p>
+                  </w:txbxContent>
+                </v:textbox>
+              </v:shape>
+            </w:pict>
+          </mc:Fallback>
+        </mc:AlternateContent>
+      </w:r>
+      <w:r>
+        <w:t>where</w:t>
+      </w:r>
+      <w:r>
+        <w:t xml:space="preserve"> </w:t>
+      </w:r>
+      <m:oMath>
+        <m:sSubSup>
+          <m:sSubSupPr>
+            <m:ctrlPr>
+              <w:rPr>
+                <w:rFonts w:ascii="Cambria Math" w:eastAsiaTheme="minorEastAsia" w:hAnsi="Cambria Math" w:cstheme="minorBidi"/>
+                <w:i/>
+                <w:iCs/>
+                <w:color w:val="010406" w:themeColor="text2" w:themeShade="1A"/>
+                <w:kern w:val="24"/>
+              </w:rPr>
+            </m:ctrlPr>
+          </m:sSubSupPr>
+          <m:e>
+            <m:r>
+              <w:rPr>
+                <w:rFonts w:ascii="Cambria Math" w:eastAsia="Cambria Math" w:hAnsi="Cambria Math" w:cstheme="minorBidi"/>
+                <w:color w:val="010406" w:themeColor="text2" w:themeShade="1A"/>
+                <w:kern w:val="24"/>
+              </w:rPr>
+              <m:t>σ</m:t>
+            </m:r>
+          </m:e>
+          <m:sub>
+            <m:r>
+              <w:rPr>
+                <w:rFonts w:ascii="Cambria Math" w:hAnsi="Cambria Math" w:cstheme="minorBidi"/>
+                <w:color w:val="010406" w:themeColor="text2" w:themeShade="1A"/>
+                <w:kern w:val="24"/>
+              </w:rPr>
+              <m:t>vm</m:t>
+            </m:r>
+          </m:sub>
+          <m:sup>
+            <m:r>
+              <w:rPr>
+                <w:rFonts w:ascii="Cambria Math" w:hAnsi="Cambria Math" w:cstheme="minorBidi"/>
+                <w:color w:val="010406" w:themeColor="text2" w:themeShade="1A"/>
+                <w:kern w:val="24"/>
+              </w:rPr>
+              <m:t>full</m:t>
+            </m:r>
+          </m:sup>
+        </m:sSubSup>
+      </m:oMath>
+      <w:r>
+        <w:rPr>
+          <w:iCs/>
+          <w:color w:val="010406" w:themeColor="text2" w:themeShade="1A"/>
+          <w:kern w:val="24"/>
+        </w:rPr>
+        <w:t xml:space="preserve"> is </w:t>
+      </w:r>
+      <w:r>
+        <w:t xml:space="preserve">the von Mises stress at time step </w:t>
+      </w:r>
+      <m:oMath>
+        <m:r>
+          <w:rPr>
+            <w:rFonts w:ascii="Cambria Math" w:hAnsi="Cambria Math"/>
+          </w:rPr>
+          <m:t>i</m:t>
+        </m:r>
+      </m:oMath>
+      <w:r>
+        <w:t>from the full-order model</w:t>
+      </w:r>
+      <w:r>
+        <w:rPr>
+          <w:iCs/>
+          <w:color w:val="010406" w:themeColor="text2" w:themeShade="1A"/>
+          <w:kern w:val="24"/>
+        </w:rPr>
+        <w:t>,</w:t>
+      </w:r>
+      <w:r>
+        <w:rPr>
+          <w:rFonts w:ascii="Cambria Math" w:eastAsiaTheme="minorEastAsia" w:hAnsi="Cambria Math" w:cstheme="minorBidi"/>
+          <w:i/>
+          <w:iCs/>
+          <w:color w:val="010406" w:themeColor="text2" w:themeShade="1A"/>
+          <w:kern w:val="24"/>
+        </w:rPr>
+        <w:t xml:space="preserve"> </w:t>
+      </w:r>
+      <m:oMath>
+        <m:sSubSup>
+          <m:sSubSupPr>
+            <m:ctrlPr>
+              <w:rPr>
+                <w:rFonts w:ascii="Cambria Math" w:eastAsiaTheme="minorEastAsia" w:hAnsi="Cambria Math" w:cstheme="minorBidi"/>
+                <w:i/>
+                <w:iCs/>
+                <w:color w:val="010406" w:themeColor="text2" w:themeShade="1A"/>
+                <w:kern w:val="24"/>
+              </w:rPr>
+            </m:ctrlPr>
+          </m:sSubSupPr>
+          <m:e>
+            <m:r>
+              <w:rPr>
+                <w:rFonts w:ascii="Cambria Math" w:eastAsia="Cambria Math" w:hAnsi="Cambria Math" w:cstheme="minorBidi"/>
+                <w:color w:val="010406" w:themeColor="text2" w:themeShade="1A"/>
+                <w:kern w:val="24"/>
+              </w:rPr>
+              <m:t>σ</m:t>
+            </m:r>
+          </m:e>
+          <m:sub>
+            <m:r>
+              <w:rPr>
+                <w:rFonts w:ascii="Cambria Math" w:hAnsi="Cambria Math" w:cstheme="minorBidi"/>
+                <w:color w:val="010406" w:themeColor="text2" w:themeShade="1A"/>
+                <w:kern w:val="24"/>
+              </w:rPr>
+              <m:t>vm</m:t>
+            </m:r>
+          </m:sub>
+          <m:sup>
+            <m:r>
+              <w:rPr>
+                <w:rFonts w:ascii="Cambria Math" w:hAnsi="Cambria Math" w:cstheme="minorBidi"/>
+                <w:color w:val="010406" w:themeColor="text2" w:themeShade="1A"/>
+                <w:kern w:val="24"/>
+              </w:rPr>
+              <m:t>sub</m:t>
+            </m:r>
+          </m:sup>
+        </m:sSubSup>
+      </m:oMath>
+      <w:r>
+        <w:rPr>
+          <w:rFonts w:ascii="Cambria Math" w:eastAsiaTheme="minorEastAsia" w:hAnsi="Cambria Math" w:cstheme="minorBidi"/>
+          <w:i/>
+          <w:iCs/>
+          <w:color w:val="010406" w:themeColor="text2" w:themeShade="1A"/>
+          <w:kern w:val="24"/>
+        </w:rPr>
+        <w:t xml:space="preserve"> </w:t>
+      </w:r>
+      <w:r>
+        <w:rPr>
+          <w:rFonts w:ascii="Cambria Math" w:eastAsiaTheme="minorEastAsia" w:hAnsi="Cambria Math" w:cstheme="minorBidi"/>
+          <w:color w:val="010406" w:themeColor="text2" w:themeShade="1A"/>
+          <w:kern w:val="24"/>
+        </w:rPr>
+        <w:t xml:space="preserve">is </w:t>
+      </w:r>
+      <w:r>
+        <w:t>the corresponding value from the subsampled model</w:t>
+      </w:r>
+      <w:r>
+        <w:rPr>
+          <w:rFonts w:ascii="Cambria Math" w:eastAsiaTheme="minorEastAsia" w:hAnsi="Cambria Math" w:cstheme="minorBidi"/>
+          <w:color w:val="010406" w:themeColor="text2" w:themeShade="1A"/>
+          <w:kern w:val="24"/>
+        </w:rPr>
+        <w:t>, and</w:t>
+      </w:r>
+      <w:r>
+        <w:t xml:space="preserve"> </w:t>
+      </w:r>
+      <m:oMath>
+        <m:r>
+          <w:rPr>
+            <w:rFonts w:ascii="Cambria Math" w:eastAsia="Cambria Math" w:hAnsi="Cambria Math" w:cstheme="minorBidi"/>
+            <w:color w:val="010406" w:themeColor="text2" w:themeShade="1A"/>
+            <w:kern w:val="24"/>
+          </w:rPr>
+          <m:t>ε</m:t>
+        </m:r>
+      </m:oMath>
+      <w:r>
+        <w:t xml:space="preserve"> </w:t>
+      </w:r>
+      <w:r>
+        <w:t xml:space="preserve">= </w:t>
+      </w:r>
+      <m:oMath>
+        <m:sSup>
+          <m:sSupPr>
+            <m:ctrlPr>
+              <w:rPr>
+                <w:rFonts w:ascii="Cambria Math" w:hAnsi="Cambria Math"/>
+              </w:rPr>
+            </m:ctrlPr>
+          </m:sSupPr>
+          <m:e>
+            <m:r>
+              <w:rPr>
+                <w:rFonts w:ascii="Cambria Math" w:hAnsi="Cambria Math"/>
+              </w:rPr>
+              <m:t>10</m:t>
+            </m:r>
+          </m:e>
+          <m:sup>
+            <m:r>
+              <w:rPr>
+                <w:rFonts w:ascii="Cambria Math" w:hAnsi="Cambria Math"/>
+              </w:rPr>
+              <m:t>-12</m:t>
+            </m:r>
+          </m:sup>
+        </m:sSup>
+        <m:r>
+          <w:rPr>
+            <w:rFonts w:ascii="Cambria Math" w:hAnsi="Cambria Math"/>
+          </w:rPr>
+          <m:t xml:space="preserve"> </m:t>
+        </m:r>
+      </m:oMath>
+      <w:r>
+        <w:t>is a small constant to avoid division by near-zero norms</w:t>
+      </w:r>
+      <w:r>
+        <w:t>.</w:t>
+      </w:r>
+      <w:r>
+        <w:t xml:space="preserve"> </w:t>
+      </w:r>
+      <w:r>
+        <w:t>Relative error norm (for displacement or stress components)</w:t>
+      </w:r>
+      <w:r>
+        <w:t xml:space="preserve"> was calculated using:</w:t>
+      </w:r>
+    </w:p>
+    <w:tbl>
+      <w:tblPr>
+        <w:tblStyle w:val="TableGrid"/>
+        <w:tblW w:w="0" w:type="auto"/>
+        <w:tblBorders>
+          <w:top w:val="none" w:sz="0" w:space="0" w:color="auto"/>
+          <w:left w:val="none" w:sz="0" w:space="0" w:color="auto"/>
+          <w:bottom w:val="none" w:sz="0" w:space="0" w:color="auto"/>
+          <w:right w:val="none" w:sz="0" w:space="0" w:color="auto"/>
+          <w:insideH w:val="none" w:sz="0" w:space="0" w:color="auto"/>
+          <w:insideV w:val="none" w:sz="0" w:space="0" w:color="auto"/>
+        </w:tblBorders>
+        <w:tblLook w:val="04A0" w:firstRow="1" w:lastRow="0" w:firstColumn="1" w:lastColumn="0" w:noHBand="0" w:noVBand="1"/>
+      </w:tblPr>
+      <w:tblGrid>
+        <w:gridCol w:w="8635"/>
+        <w:gridCol w:w="715"/>
+      </w:tblGrid>
+      <w:tr>
+        <w:tc>
+          <w:tcPr>
+            <w:tcW w:w="8635" w:type="dxa"/>
+          </w:tcPr>
+          <w:p>
+            <w:pPr>
+              <w:rPr>
+                <w:rFonts w:ascii="Cambria Math" w:hAnsi="+mn-cs" w:cstheme="minorBidi"/>
+                <w:color w:val="010406" w:themeColor="text2" w:themeShade="1A"/>
+                <w:kern w:val="24"/>
+              </w:rPr>
+            </w:pPr>
+            <m:oMathPara>
+              <m:oMath>
+                <m:sSub>
+                  <m:sSubPr>
+                    <m:ctrlPr>
+                      <w:rPr>
+                        <w:rFonts w:ascii="Cambria Math" w:eastAsiaTheme="minorEastAsia" w:hAnsi="Cambria Math" w:cstheme="minorBidi"/>
+                        <w:i/>
+                        <w:iCs/>
+                        <w:color w:val="010406" w:themeColor="text2" w:themeShade="1A"/>
+                        <w:kern w:val="24"/>
+                      </w:rPr>
+                    </m:ctrlPr>
+                  </m:sSubPr>
+                  <m:e>
+                    <m:r>
+                      <w:rPr>
+                        <w:rFonts w:ascii="Cambria Math" w:hAnsi="Cambria Math" w:cstheme="minorBidi"/>
+                        <w:color w:val="010406" w:themeColor="text2" w:themeShade="1A"/>
+                        <w:kern w:val="24"/>
+                      </w:rPr>
+                      <m:t>Rele</m:t>
+                    </m:r>
+                    <m:r>
+                      <w:rPr>
+                        <w:rFonts w:ascii="Cambria Math" w:hAnsi="Cambria Math" w:cstheme="minorBidi"/>
+                        <w:color w:val="010406" w:themeColor="text2" w:themeShade="1A"/>
+                        <w:kern w:val="24"/>
+                      </w:rPr>
+                      <m:t>rror</m:t>
+                    </m:r>
+                  </m:e>
+                  <m:sub>
+                    <m:r>
+                      <w:rPr>
+                        <w:rFonts w:ascii="Cambria Math" w:hAnsi="Cambria Math" w:cstheme="minorBidi"/>
+                        <w:color w:val="010406" w:themeColor="text2" w:themeShade="1A"/>
+                        <w:kern w:val="24"/>
+                      </w:rPr>
+                      <m:t>i</m:t>
+                    </m:r>
+                  </m:sub>
+                </m:sSub>
+                <m:r>
+                  <w:rPr>
+                    <w:rFonts w:ascii="Cambria Math" w:hAnsi="Cambria Math" w:cstheme="minorBidi"/>
+                    <w:color w:val="010406" w:themeColor="text2" w:themeShade="1A"/>
+                    <w:kern w:val="24"/>
+                  </w:rPr>
+                  <m:t>=</m:t>
+                </m:r>
+                <m:f>
+                  <m:fPr>
+                    <m:ctrlPr>
+                      <w:rPr>
+                        <w:rFonts w:ascii="Cambria Math" w:eastAsiaTheme="minorEastAsia" w:hAnsi="Cambria Math" w:cstheme="minorBidi"/>
+                        <w:i/>
+                        <w:iCs/>
+                        <w:color w:val="010406" w:themeColor="text2" w:themeShade="1A"/>
+                        <w:kern w:val="24"/>
+                      </w:rPr>
+                    </m:ctrlPr>
+                  </m:fPr>
+                  <m:num>
+                    <m:d>
+                      <m:dPr>
+                        <m:begChr m:val="‖"/>
+                        <m:endChr m:val="‖"/>
+                        <m:ctrlPr>
+                          <w:rPr>
+                            <w:rFonts w:ascii="Cambria Math" w:eastAsiaTheme="minorEastAsia" w:hAnsi="Cambria Math" w:cstheme="minorBidi"/>
+                            <w:i/>
+                            <w:iCs/>
+                            <w:color w:val="010406" w:themeColor="text2" w:themeShade="1A"/>
+                            <w:kern w:val="24"/>
+                          </w:rPr>
+                        </m:ctrlPr>
+                      </m:dPr>
+                      <m:e>
+                        <m:sSup>
+                          <m:sSupPr>
+                            <m:ctrlPr>
+                              <w:rPr>
+                                <w:rFonts w:ascii="Cambria Math" w:hAnsi="Cambria Math" w:cstheme="minorBidi"/>
+                                <w:i/>
+                                <w:iCs/>
+                                <w:color w:val="010406" w:themeColor="text2" w:themeShade="1A"/>
+                                <w:kern w:val="24"/>
+                              </w:rPr>
+                            </m:ctrlPr>
+                          </m:sSupPr>
+                          <m:e>
+                            <m:r>
+                              <w:rPr>
+                                <w:rFonts w:ascii="Cambria Math" w:hAnsi="Cambria Math" w:cstheme="minorBidi"/>
+                                <w:color w:val="010406" w:themeColor="text2" w:themeShade="1A"/>
+                                <w:kern w:val="24"/>
+                              </w:rPr>
+                              <m:t>u</m:t>
+                            </m:r>
+                          </m:e>
+                          <m:sup>
+                            <m:r>
+                              <w:rPr>
+                                <w:rFonts w:ascii="Cambria Math" w:hAnsi="Cambria Math" w:cstheme="minorBidi"/>
+                                <w:color w:val="010406" w:themeColor="text2" w:themeShade="1A"/>
+                                <w:kern w:val="24"/>
+                              </w:rPr>
+                              <m:t>FOM</m:t>
+                            </m:r>
+                          </m:sup>
+                        </m:sSup>
+                        <m:r>
+                          <w:rPr>
+                            <w:rFonts w:ascii="Cambria Math" w:hAnsi="Cambria Math" w:cstheme="minorBidi"/>
+                            <w:color w:val="010406" w:themeColor="text2" w:themeShade="1A"/>
+                            <w:kern w:val="24"/>
+                          </w:rPr>
+                          <m:t>(i)-</m:t>
+                        </m:r>
+                        <m:sSup>
+                          <m:sSupPr>
+                            <m:ctrlPr>
+                              <w:rPr>
+                                <w:rFonts w:ascii="Cambria Math" w:hAnsi="Cambria Math" w:cstheme="minorBidi"/>
+                                <w:i/>
+                                <w:iCs/>
+                                <w:color w:val="010406" w:themeColor="text2" w:themeShade="1A"/>
+                                <w:kern w:val="24"/>
+                              </w:rPr>
+                            </m:ctrlPr>
+                          </m:sSupPr>
+                          <m:e>
+                            <m:r>
+                              <w:rPr>
+                                <w:rFonts w:ascii="Cambria Math" w:hAnsi="Cambria Math" w:cstheme="minorBidi"/>
+                                <w:color w:val="010406" w:themeColor="text2" w:themeShade="1A"/>
+                                <w:kern w:val="24"/>
+                              </w:rPr>
+                              <m:t>u</m:t>
+                            </m:r>
+                          </m:e>
+                          <m:sup>
+                            <m:r>
+                              <w:rPr>
+                                <w:rFonts w:ascii="Cambria Math" w:hAnsi="Cambria Math" w:cstheme="minorBidi"/>
+                                <w:color w:val="010406" w:themeColor="text2" w:themeShade="1A"/>
+                                <w:kern w:val="24"/>
+                              </w:rPr>
+                              <m:t>S</m:t>
+                            </m:r>
+                            <m:r>
+                              <w:rPr>
+                                <w:rFonts w:ascii="Cambria Math" w:hAnsi="Cambria Math" w:cstheme="minorBidi"/>
+                                <w:color w:val="010406" w:themeColor="text2" w:themeShade="1A"/>
+                                <w:kern w:val="24"/>
+                              </w:rPr>
+                              <m:t>FOM</m:t>
+                            </m:r>
+                          </m:sup>
+                        </m:sSup>
+                        <m:r>
+                          <w:rPr>
+                            <w:rFonts w:ascii="Cambria Math" w:hAnsi="Cambria Math" w:cstheme="minorBidi"/>
+                            <w:color w:val="010406" w:themeColor="text2" w:themeShade="1A"/>
+                            <w:kern w:val="24"/>
+                          </w:rPr>
+                          <m:t>(i)</m:t>
+                        </m:r>
+                      </m:e>
+                    </m:d>
+                  </m:num>
+                  <m:den>
+                    <m:r>
+                      <m:rPr>
+                        <m:sty m:val="p"/>
+                      </m:rPr>
+                      <w:rPr>
+                        <w:rFonts w:ascii="Cambria Math" w:hAnsi="Cambria Math" w:cstheme="minorBidi"/>
+                        <w:color w:val="010406" w:themeColor="text2" w:themeShade="1A"/>
+                        <w:kern w:val="24"/>
+                      </w:rPr>
+                      <m:t>max</m:t>
+                    </m:r>
+                    <m:r>
+                      <w:rPr>
+                        <w:rFonts w:ascii="Cambria Math" w:hAnsi="Cambria Math" w:cstheme="minorBidi"/>
+                        <w:color w:val="010406" w:themeColor="text2" w:themeShade="1A"/>
+                        <w:kern w:val="24"/>
+                      </w:rPr>
+                      <m:t>⁡(</m:t>
+                    </m:r>
+                    <m:d>
+                      <m:dPr>
+                        <m:begChr m:val="‖"/>
+                        <m:endChr m:val="‖"/>
+                        <m:ctrlPr>
+                          <w:rPr>
+                            <w:rFonts w:ascii="Cambria Math" w:eastAsiaTheme="minorEastAsia" w:hAnsi="Cambria Math" w:cstheme="minorBidi"/>
+                            <w:i/>
+                            <w:iCs/>
+                            <w:color w:val="010406" w:themeColor="text2" w:themeShade="1A"/>
+                            <w:kern w:val="24"/>
+                          </w:rPr>
+                        </m:ctrlPr>
+                      </m:dPr>
+                      <m:e>
+                        <m:sSup>
+                          <m:sSupPr>
+                            <m:ctrlPr>
+                              <w:rPr>
+                                <w:rFonts w:ascii="Cambria Math" w:hAnsi="Cambria Math" w:cstheme="minorBidi"/>
+                                <w:i/>
+                                <w:iCs/>
+                                <w:color w:val="010406" w:themeColor="text2" w:themeShade="1A"/>
+                                <w:kern w:val="24"/>
+                              </w:rPr>
+                            </m:ctrlPr>
+                          </m:sSupPr>
+                          <m:e>
+                            <m:r>
+                              <w:rPr>
+                                <w:rFonts w:ascii="Cambria Math" w:hAnsi="Cambria Math" w:cstheme="minorBidi"/>
+                                <w:color w:val="010406" w:themeColor="text2" w:themeShade="1A"/>
+                                <w:kern w:val="24"/>
+                              </w:rPr>
+                              <m:t>u</m:t>
+                            </m:r>
+                          </m:e>
+                          <m:sup>
+                            <m:r>
+                              <w:rPr>
+                                <w:rFonts w:ascii="Cambria Math" w:hAnsi="Cambria Math" w:cstheme="minorBidi"/>
+                                <w:color w:val="010406" w:themeColor="text2" w:themeShade="1A"/>
+                                <w:kern w:val="24"/>
+                              </w:rPr>
+                              <m:t>FOM</m:t>
+                            </m:r>
+                          </m:sup>
+                        </m:sSup>
+                        <m:d>
+                          <m:dPr>
+                            <m:ctrlPr>
+                              <w:rPr>
+                                <w:rFonts w:ascii="Cambria Math" w:eastAsiaTheme="minorEastAsia" w:hAnsi="Cambria Math" w:cstheme="minorBidi"/>
+                                <w:i/>
+                                <w:iCs/>
+                                <w:color w:val="010406" w:themeColor="text2" w:themeShade="1A"/>
+                                <w:kern w:val="24"/>
+                              </w:rPr>
+                            </m:ctrlPr>
+                          </m:dPr>
+                          <m:e>
+                            <m:r>
+                              <w:rPr>
+                                <w:rFonts w:ascii="Cambria Math" w:hAnsi="Cambria Math" w:cstheme="minorBidi"/>
+                                <w:color w:val="010406" w:themeColor="text2" w:themeShade="1A"/>
+                                <w:kern w:val="24"/>
+                              </w:rPr>
+                              <m:t>i</m:t>
+                            </m:r>
+                          </m:e>
+                        </m:d>
+                      </m:e>
+                    </m:d>
+                    <m:r>
+                      <w:rPr>
+                        <w:rFonts w:ascii="Cambria Math" w:hAnsi="Cambria Math" w:cstheme="minorBidi"/>
+                        <w:color w:val="010406" w:themeColor="text2" w:themeShade="1A"/>
+                        <w:kern w:val="24"/>
+                      </w:rPr>
+                      <m:t>-</m:t>
+                    </m:r>
+                    <m:r>
+                      <w:rPr>
+                        <w:rFonts w:ascii="Cambria Math" w:eastAsia="Cambria Math" w:hAnsi="Cambria Math" w:cstheme="minorBidi"/>
+                        <w:color w:val="010406" w:themeColor="text2" w:themeShade="1A"/>
+                        <w:kern w:val="24"/>
+                      </w:rPr>
+                      <m:t>ε</m:t>
+                    </m:r>
+                    <m:r>
+                      <w:rPr>
+                        <w:rFonts w:ascii="Cambria Math" w:hAnsi="Cambria Math" w:cstheme="minorBidi"/>
+                        <w:color w:val="010406" w:themeColor="text2" w:themeShade="1A"/>
+                        <w:kern w:val="24"/>
+                      </w:rPr>
+                      <m:t>)</m:t>
+                    </m:r>
+                  </m:den>
+                </m:f>
+                <m:r>
+                  <w:rPr>
+                    <w:rFonts w:ascii="Cambria Math" w:eastAsiaTheme="minorEastAsia" w:hAnsi="Cambria Math" w:cstheme="minorBidi"/>
+                    <w:color w:val="010406" w:themeColor="text2" w:themeShade="1A"/>
+                    <w:kern w:val="24"/>
+                  </w:rPr>
+                  <m:t>,</m:t>
+                </m:r>
+              </m:oMath>
+            </m:oMathPara>
+          </w:p>
+        </w:tc>
+        <w:tc>
+          <w:tcPr>
+            <w:tcW w:w="715" w:type="dxa"/>
+          </w:tcPr>
+          <w:p>
+            <w:pPr>
+              <w:pStyle w:val="NormalWeb"/>
+              <w:spacing w:line="360" w:lineRule="auto"/>
+              <w:jc w:val="center"/>
+            </w:pPr>
+            <w:r>
+              <w:t>[1]</w:t>
+            </w:r>
+          </w:p>
+        </w:tc>
+      </w:tr>
+    </w:tbl>
+    <w:p>
+      <w:pPr>
+        <w:pStyle w:val="NormalWeb"/>
+        <w:spacing w:line="360" w:lineRule="auto"/>
+        <w:jc w:val="both"/>
+      </w:pPr>
+      <w:r>
+        <w:t>w</w:t>
+      </w:r>
+      <w:r>
+        <w:t xml:space="preserve">here </w:t>
+      </w:r>
+      <m:oMath>
+        <m:r>
+          <w:rPr>
+            <w:rFonts w:ascii="Cambria Math" w:hAnsi="Cambria Math"/>
+          </w:rPr>
+          <m:t>u(i)</m:t>
+        </m:r>
+      </m:oMath>
+      <w:r>
+        <w:t xml:space="preserve"> </w:t>
+      </w:r>
+      <w:r>
+        <w:t xml:space="preserve">is the vectorized field (e.g., displacement or stress) at time step </w:t>
+      </w:r>
+      <m:oMath>
+        <m:r>
+          <w:rPr>
+            <w:rFonts w:ascii="Cambria Math" w:hAnsi="Cambria Math"/>
+          </w:rPr>
+          <m:t>i</m:t>
+        </m:r>
+      </m:oMath>
+      <w:r>
+        <w:t>.</w:t>
+      </w:r>
+      <w:r>
+        <w:t xml:space="preserve"> </w:t>
+      </w:r>
       <w:r>
         <w:t xml:space="preserve">Subsampling at stride = 4 achieved </w:t>
       </w:r>
@@ -3797,11 +5078,11 @@
         <w:tblLook w:val="04A0" w:firstRow="1" w:lastRow="0" w:firstColumn="1" w:lastColumn="0" w:noHBand="0" w:noVBand="1"/>
       </w:tblPr>
       <w:tblGrid>
-        <w:gridCol w:w="2113"/>
-        <w:gridCol w:w="1353"/>
+        <w:gridCol w:w="1697"/>
+        <w:gridCol w:w="1379"/>
         <w:gridCol w:w="1126"/>
-        <w:gridCol w:w="2909"/>
-        <w:gridCol w:w="1859"/>
+        <w:gridCol w:w="3171"/>
+        <w:gridCol w:w="1987"/>
       </w:tblGrid>
       <w:tr>
         <w:trPr>
@@ -4094,8 +5375,37 @@
               <w:cnfStyle w:val="000000000000" w:firstRow="0" w:lastRow="0" w:firstColumn="0" w:lastColumn="0" w:oddVBand="0" w:evenVBand="0" w:oddHBand="0" w:evenHBand="0" w:firstRowFirstColumn="0" w:firstRowLastColumn="0" w:lastRowFirstColumn="0" w:lastRowLastColumn="0"/>
             </w:pPr>
             <w:r>
-              <w:t>~4.2–4.3% across Ux, Uy, Sxx, Syy, Sxy</w:t>
+              <w:t xml:space="preserve">~4.2–4.3% across </w:t>
             </w:r>
+            <w:proofErr w:type="spellStart"/>
+            <w:r>
+              <w:t>Ux</w:t>
+            </w:r>
+            <w:proofErr w:type="spellEnd"/>
+            <w:r>
+              <w:t xml:space="preserve">, Uy, </w:t>
+            </w:r>
+            <w:proofErr w:type="spellStart"/>
+            <w:r>
+              <w:t>Sxx</w:t>
+            </w:r>
+            <w:proofErr w:type="spellEnd"/>
+            <w:r>
+              <w:t xml:space="preserve">, </w:t>
+            </w:r>
+            <w:proofErr w:type="spellStart"/>
+            <w:r>
+              <w:t>Syy</w:t>
+            </w:r>
+            <w:proofErr w:type="spellEnd"/>
+            <w:r>
+              <w:t xml:space="preserve">, </w:t>
+            </w:r>
+            <w:proofErr w:type="spellStart"/>
+            <w:r>
+              <w:t>Sxy</w:t>
+            </w:r>
+            <w:proofErr w:type="spellEnd"/>
           </w:p>
         </w:tc>
         <w:tc>
@@ -4141,12 +5451,30 @@
           <w:p>
             <w:pPr>
               <w:jc w:val="center"/>
+              <w:rPr>
+                <w:i w:val="0"/>
+                <w:iCs w:val="0"/>
+              </w:rPr>
             </w:pPr>
             <w:r>
               <w:t>(stride = 4</w:t>
             </w:r>
             <w:r>
-              <w:t xml:space="preserve"> + LU-once</w:t>
+              <w:t xml:space="preserve"> + </w:t>
+            </w:r>
+          </w:p>
+          <w:p>
+            <w:pPr>
+              <w:jc w:val="center"/>
+            </w:pPr>
+            <w:r>
+              <w:t>LU</w:t>
+            </w:r>
+            <w:r>
+              <w:t>-</w:t>
+            </w:r>
+            <w:r>
+              <w:t>once</w:t>
             </w:r>
             <w:r>
               <w:t>)</w:t>
@@ -4221,8 +5549,37 @@
               <w:cnfStyle w:val="000000100000" w:firstRow="0" w:lastRow="0" w:firstColumn="0" w:lastColumn="0" w:oddVBand="0" w:evenVBand="0" w:oddHBand="1" w:evenHBand="0" w:firstRowFirstColumn="0" w:firstRowLastColumn="0" w:lastRowFirstColumn="0" w:lastRowLastColumn="0"/>
             </w:pPr>
             <w:r>
-              <w:t>–</w:t>
+              <w:t xml:space="preserve">~4.2–4.3% across </w:t>
             </w:r>
+            <w:proofErr w:type="spellStart"/>
+            <w:r>
+              <w:t>Ux</w:t>
+            </w:r>
+            <w:proofErr w:type="spellEnd"/>
+            <w:r>
+              <w:t xml:space="preserve">, Uy, </w:t>
+            </w:r>
+            <w:proofErr w:type="spellStart"/>
+            <w:r>
+              <w:t>Sxx</w:t>
+            </w:r>
+            <w:proofErr w:type="spellEnd"/>
+            <w:r>
+              <w:t xml:space="preserve">, </w:t>
+            </w:r>
+            <w:proofErr w:type="spellStart"/>
+            <w:r>
+              <w:t>Syy</w:t>
+            </w:r>
+            <w:proofErr w:type="spellEnd"/>
+            <w:r>
+              <w:t xml:space="preserve">, </w:t>
+            </w:r>
+            <w:proofErr w:type="spellStart"/>
+            <w:r>
+              <w:t>Sxy</w:t>
+            </w:r>
+            <w:proofErr w:type="spellEnd"/>
           </w:p>
         </w:tc>
         <w:tc>
@@ -4385,11 +5742,32 @@
         <w:jc w:val="both"/>
       </w:pPr>
       <w:r>
-        <w:t>This project demonstrated the tradeoffs between subsampling and reduced</w:t>
-      </w:r>
-      <w:r>
-        <w:noBreakHyphen/>
-        <w:t>order modeling in tumor mechanics simulations. Subsampling of the full</w:t>
+        <w:lastRenderedPageBreak/>
+        <w:t xml:space="preserve">This project demonstrated the tradeoffs between </w:t>
+      </w:r>
+      <w:r>
+        <w:t>FOM</w:t>
+      </w:r>
+      <w:r>
+        <w:t xml:space="preserve">, </w:t>
+      </w:r>
+      <w:r>
+        <w:t>SFOM, SFOM</w:t>
+      </w:r>
+      <w:r>
+        <w:t xml:space="preserve"> </w:t>
+      </w:r>
+      <w:r>
+        <w:t>with</w:t>
+      </w:r>
+      <w:r>
+        <w:t xml:space="preserve"> LU-once, and </w:t>
+      </w:r>
+      <w:r>
+        <w:t>ROM</w:t>
+      </w:r>
+      <w:r>
+        <w:t xml:space="preserve"> in tumor mechanics simulations. Subsampling of the full</w:t>
       </w:r>
       <w:r>
         <w:noBreakHyphen/>
@@ -4405,7 +5783,90 @@
         <w:t>)</w:t>
       </w:r>
       <w:r>
-        <w:t xml:space="preserve"> but introduced modest errors (~4–5% at stride = 4, rising to ~20% at stride = 16). In contrast, the reduced</w:t>
+        <w:t xml:space="preserve"> but introduced modest errors (~4–5% at stride = 4, rising to ~20% at stride = 16). </w:t>
+      </w:r>
+      <w:r>
+        <w:rPr>
+          <w:rStyle w:val="Strong"/>
+          <w:rFonts w:eastAsiaTheme="majorEastAsia"/>
+          <w:b w:val="0"/>
+          <w:bCs w:val="0"/>
+        </w:rPr>
+        <w:t>Incorporating LU caching into the subsampled pipeline provided an additional implementation</w:t>
+      </w:r>
+      <w:r>
+        <w:rPr>
+          <w:rStyle w:val="Strong"/>
+          <w:rFonts w:eastAsiaTheme="majorEastAsia"/>
+          <w:b w:val="0"/>
+          <w:bCs w:val="0"/>
+        </w:rPr>
+        <w:noBreakHyphen/>
+        <w:t>level gain, reducing redundant factorizations and yielding a local speedup of ~1.04× while preserving bit</w:t>
+      </w:r>
+      <w:r>
+        <w:rPr>
+          <w:rStyle w:val="Strong"/>
+          <w:rFonts w:eastAsiaTheme="majorEastAsia"/>
+          <w:b w:val="0"/>
+          <w:bCs w:val="0"/>
+        </w:rPr>
+        <w:noBreakHyphen/>
+        <w:t xml:space="preserve">level numerical agreement (von Mises delta </w:t>
+      </w:r>
+      <m:oMath>
+        <m:r>
+          <w:rPr>
+            <w:rFonts w:ascii="Cambria Math" w:hAnsi="Cambria Math"/>
+          </w:rPr>
+          <m:t>1.3×</m:t>
+        </m:r>
+        <m:sSup>
+          <m:sSupPr>
+            <m:ctrlPr>
+              <w:rPr>
+                <w:rFonts w:ascii="Cambria Math" w:hAnsi="Cambria Math"/>
+              </w:rPr>
+            </m:ctrlPr>
+          </m:sSupPr>
+          <m:e>
+            <m:r>
+              <w:rPr>
+                <w:rFonts w:ascii="Cambria Math" w:hAnsi="Cambria Math"/>
+              </w:rPr>
+              <m:t>10</m:t>
+            </m:r>
+          </m:e>
+          <m:sup>
+            <m:r>
+              <w:rPr>
+                <w:rFonts w:ascii="Cambria Math" w:hAnsi="Cambria Math"/>
+              </w:rPr>
+              <m:t>-14</m:t>
+            </m:r>
+          </m:sup>
+        </m:sSup>
+      </m:oMath>
+      <w:r>
+        <w:rPr>
+          <w:rStyle w:val="Strong"/>
+          <w:rFonts w:eastAsiaTheme="majorEastAsia"/>
+          <w:b w:val="0"/>
+          <w:bCs w:val="0"/>
+        </w:rPr>
+        <w:t>).</w:t>
+      </w:r>
+      <w:r>
+        <w:rPr>
+          <w:rStyle w:val="Strong"/>
+          <w:rFonts w:eastAsiaTheme="majorEastAsia"/>
+          <w:b w:val="0"/>
+          <w:bCs w:val="0"/>
+        </w:rPr>
+        <w:t xml:space="preserve"> </w:t>
+      </w:r>
+      <w:r>
+        <w:t>In contrast, the reduced</w:t>
       </w:r>
       <w:r>
         <w:noBreakHyphen/>
@@ -4423,11 +5884,7 @@
       </w:r>
       <w:r>
         <w:noBreakHyphen/>
-        <w:t xml:space="preserve">constrained environments. ROM is preferable </w:t>
-      </w:r>
-      <w:r>
-        <w:lastRenderedPageBreak/>
-        <w:t>when accuracy must be tightly controlled, as it provides consistent fidelity with strong performance gains.</w:t>
+        <w:t>constrained environments. ROM is preferable when accuracy must be tightly controlled, as it provides consistent fidelity with strong performance gains.</w:t>
       </w:r>
     </w:p>
     <w:p>
@@ -8422,7 +9879,7 @@
   <w:style w:type="paragraph" w:default="1" w:styleId="Normal">
     <w:name w:val="Normal"/>
     <w:qFormat/>
-    <w:rsid w:val="00CB28A9"/>
+    <w:rsid w:val="008973A2"/>
     <w:pPr>
       <w:spacing w:after="0" w:line="240" w:lineRule="auto"/>
     </w:pPr>
@@ -9342,6 +10799,25 @@
       </w:tcPr>
     </w:tblStylePr>
   </w:style>
+  <w:style w:type="table" w:styleId="TableGrid">
+    <w:name w:val="Table Grid"/>
+    <w:basedOn w:val="TableNormal"/>
+    <w:uiPriority w:val="39"/>
+    <w:rsid w:val="008973A2"/>
+    <w:pPr>
+      <w:spacing w:after="0" w:line="240" w:lineRule="auto"/>
+    </w:pPr>
+    <w:tblPr>
+      <w:tblBorders>
+        <w:top w:val="single" w:sz="4" w:space="0" w:color="auto"/>
+        <w:left w:val="single" w:sz="4" w:space="0" w:color="auto"/>
+        <w:bottom w:val="single" w:sz="4" w:space="0" w:color="auto"/>
+        <w:right w:val="single" w:sz="4" w:space="0" w:color="auto"/>
+        <w:insideH w:val="single" w:sz="4" w:space="0" w:color="auto"/>
+        <w:insideV w:val="single" w:sz="4" w:space="0" w:color="auto"/>
+      </w:tblBorders>
+    </w:tblPr>
+  </w:style>
 </w:styles>
 </file>
 

</xml_diff>